<commit_message>
cv update, paper update, application update
</commit_message>
<xml_diff>
--- a/cv/Huanghao_Feng_Resume_2020_chs.docx
+++ b/cv/Huanghao_Feng_Resume_2020_chs.docx
@@ -428,15 +428,6 @@
         </w:rPr>
         <w:tab/>
       </w:r>
-      <w:r>
-        <w:rPr>
-          <w:i/>
-          <w:sz w:val="18"/>
-          <w:szCs w:val="18"/>
-          <w:lang w:eastAsia="zh-CN"/>
-        </w:rPr>
-        <w:tab/>
-      </w:r>
     </w:p>
     <w:p>
       <w:pPr>
@@ -516,7 +507,7 @@
           <w:szCs w:val="20"/>
           <w:lang w:eastAsia="zh-CN"/>
         </w:rPr>
-        <w:t>4</w:t>
+        <w:t>8</w:t>
       </w:r>
       <w:r>
         <w:rPr>
@@ -533,6 +524,7 @@
         <w:spacing w:after="0" w:line="240" w:lineRule="auto"/>
         <w:jc w:val="both"/>
         <w:rPr>
+          <w:rFonts w:hint="eastAsia"/>
           <w:sz w:val="20"/>
           <w:szCs w:val="20"/>
           <w:lang w:eastAsia="zh-CN"/>
@@ -647,7 +639,153 @@
         <w:spacing w:after="0" w:line="240" w:lineRule="auto"/>
         <w:jc w:val="both"/>
         <w:rPr>
+          <w:sz w:val="20"/>
+          <w:szCs w:val="20"/>
+          <w:lang w:eastAsia="zh-CN"/>
+        </w:rPr>
+      </w:pPr>
+      <w:r>
+        <w:rPr>
+          <w:rFonts w:hint="eastAsia"/>
           <w:b/>
+          <w:sz w:val="20"/>
+          <w:szCs w:val="20"/>
+          <w:lang w:eastAsia="zh-CN"/>
+        </w:rPr>
+        <w:t>苏州科技大学，电子信息工程学院</w:t>
+      </w:r>
+      <w:r>
+        <w:rPr>
+          <w:b/>
+          <w:sz w:val="20"/>
+          <w:szCs w:val="20"/>
+          <w:lang w:eastAsia="zh-CN"/>
+        </w:rPr>
+        <w:tab/>
+      </w:r>
+      <w:r>
+        <w:rPr>
+          <w:b/>
+          <w:sz w:val="20"/>
+          <w:szCs w:val="20"/>
+          <w:lang w:eastAsia="zh-CN"/>
+        </w:rPr>
+        <w:tab/>
+      </w:r>
+      <w:r>
+        <w:rPr>
+          <w:b/>
+          <w:sz w:val="20"/>
+          <w:szCs w:val="20"/>
+          <w:lang w:eastAsia="zh-CN"/>
+        </w:rPr>
+        <w:tab/>
+      </w:r>
+      <w:r>
+        <w:rPr>
+          <w:b/>
+          <w:sz w:val="20"/>
+          <w:szCs w:val="20"/>
+          <w:lang w:eastAsia="zh-CN"/>
+        </w:rPr>
+        <w:tab/>
+      </w:r>
+      <w:r>
+        <w:rPr>
+          <w:rFonts w:hint="eastAsia"/>
+          <w:sz w:val="20"/>
+          <w:szCs w:val="20"/>
+          <w:lang w:eastAsia="zh-CN"/>
+        </w:rPr>
+        <w:t>毕业时间：</w:t>
+      </w:r>
+      <w:r>
+        <w:rPr>
+          <w:rFonts w:hint="eastAsia"/>
+          <w:sz w:val="20"/>
+          <w:szCs w:val="20"/>
+          <w:lang w:eastAsia="zh-CN"/>
+        </w:rPr>
+        <w:t>2</w:t>
+      </w:r>
+      <w:r>
+        <w:rPr>
+          <w:sz w:val="20"/>
+          <w:szCs w:val="20"/>
+          <w:lang w:eastAsia="zh-CN"/>
+        </w:rPr>
+        <w:t>01</w:t>
+      </w:r>
+      <w:r>
+        <w:rPr>
+          <w:sz w:val="20"/>
+          <w:szCs w:val="20"/>
+          <w:lang w:eastAsia="zh-CN"/>
+        </w:rPr>
+        <w:t>1</w:t>
+      </w:r>
+      <w:r>
+        <w:rPr>
+          <w:rFonts w:hint="eastAsia"/>
+          <w:sz w:val="20"/>
+          <w:szCs w:val="20"/>
+          <w:lang w:eastAsia="zh-CN"/>
+        </w:rPr>
+        <w:t>年</w:t>
+      </w:r>
+      <w:r>
+        <w:rPr>
+          <w:sz w:val="20"/>
+          <w:szCs w:val="20"/>
+          <w:lang w:eastAsia="zh-CN"/>
+        </w:rPr>
+        <w:t>6</w:t>
+      </w:r>
+      <w:r>
+        <w:rPr>
+          <w:rFonts w:hint="eastAsia"/>
+          <w:sz w:val="20"/>
+          <w:szCs w:val="20"/>
+          <w:lang w:eastAsia="zh-CN"/>
+        </w:rPr>
+        <w:t>月</w:t>
+      </w:r>
+    </w:p>
+    <w:p>
+      <w:pPr>
+        <w:pBdr>
+          <w:bottom w:val="single" w:sz="6" w:space="1" w:color="auto"/>
+        </w:pBdr>
+        <w:spacing w:after="0" w:line="240" w:lineRule="auto"/>
+        <w:jc w:val="both"/>
+        <w:rPr>
+          <w:i/>
+          <w:sz w:val="18"/>
+          <w:szCs w:val="18"/>
+          <w:lang w:eastAsia="zh-CN"/>
+        </w:rPr>
+      </w:pPr>
+      <w:r>
+        <w:rPr>
+          <w:rFonts w:hint="eastAsia"/>
+          <w:i/>
+          <w:sz w:val="18"/>
+          <w:szCs w:val="18"/>
+          <w:lang w:eastAsia="zh-CN"/>
+        </w:rPr>
+        <w:t>工程学士</w:t>
+      </w:r>
+    </w:p>
+    <w:p>
+      <w:pPr>
+        <w:pBdr>
+          <w:bottom w:val="single" w:sz="6" w:space="1" w:color="auto"/>
+        </w:pBdr>
+        <w:spacing w:after="0" w:line="240" w:lineRule="auto"/>
+        <w:jc w:val="both"/>
+        <w:rPr>
+          <w:rFonts w:hint="eastAsia"/>
+          <w:i/>
           <w:sz w:val="10"/>
           <w:szCs w:val="10"/>
           <w:lang w:eastAsia="zh-CN"/>
@@ -688,15 +826,15 @@
         </w:numPr>
         <w:spacing w:after="0" w:line="240" w:lineRule="auto"/>
         <w:rPr>
-          <w:rFonts w:ascii="NSimSun" w:eastAsia="NSimSun" w:hAnsi="NSimSun"/>
-          <w:sz w:val="20"/>
-          <w:szCs w:val="20"/>
-          <w:lang w:eastAsia="zh-CN"/>
-        </w:rPr>
-      </w:pPr>
-      <w:r>
-        <w:rPr>
-          <w:rFonts w:ascii="NSimSun" w:eastAsia="NSimSun" w:hAnsi="NSimSun"/>
+          <w:rFonts w:ascii="新宋体" w:eastAsia="新宋体" w:hAnsi="新宋体"/>
+          <w:sz w:val="20"/>
+          <w:szCs w:val="20"/>
+          <w:lang w:eastAsia="zh-CN"/>
+        </w:rPr>
+      </w:pPr>
+      <w:r>
+        <w:rPr>
+          <w:rFonts w:ascii="新宋体" w:eastAsia="新宋体" w:hAnsi="新宋体"/>
           <w:sz w:val="20"/>
           <w:szCs w:val="20"/>
           <w:lang w:eastAsia="zh-CN"/>
@@ -705,7 +843,7 @@
       </w:r>
       <w:r>
         <w:rPr>
-          <w:rFonts w:ascii="NSimSun" w:eastAsia="NSimSun" w:hAnsi="NSimSun" w:hint="eastAsia"/>
+          <w:rFonts w:ascii="新宋体" w:eastAsia="新宋体" w:hAnsi="新宋体" w:hint="eastAsia"/>
           <w:sz w:val="20"/>
           <w:szCs w:val="20"/>
           <w:lang w:eastAsia="zh-CN"/>
@@ -714,7 +852,7 @@
       </w:r>
       <w:r>
         <w:rPr>
-          <w:rFonts w:ascii="NSimSun" w:eastAsia="NSimSun" w:hAnsi="NSimSun"/>
+          <w:rFonts w:ascii="新宋体" w:eastAsia="新宋体" w:hAnsi="新宋体"/>
           <w:sz w:val="20"/>
           <w:szCs w:val="20"/>
           <w:lang w:eastAsia="zh-CN"/>
@@ -723,7 +861,7 @@
       </w:r>
       <w:r>
         <w:rPr>
-          <w:rFonts w:ascii="NSimSun" w:eastAsia="NSimSun" w:hAnsi="NSimSun"/>
+          <w:rFonts w:ascii="新宋体" w:eastAsia="新宋体" w:hAnsi="新宋体"/>
           <w:sz w:val="20"/>
           <w:szCs w:val="20"/>
           <w:lang w:eastAsia="zh-CN"/>
@@ -732,7 +870,7 @@
       </w:r>
       <w:r>
         <w:rPr>
-          <w:rFonts w:ascii="NSimSun" w:eastAsia="NSimSun" w:hAnsi="NSimSun" w:hint="eastAsia"/>
+          <w:rFonts w:ascii="新宋体" w:eastAsia="新宋体" w:hAnsi="新宋体" w:hint="eastAsia"/>
           <w:b/>
           <w:bCs/>
           <w:sz w:val="20"/>
@@ -743,7 +881,7 @@
       </w:r>
       <w:r>
         <w:rPr>
-          <w:rFonts w:ascii="NSimSun" w:eastAsia="NSimSun" w:hAnsi="NSimSun" w:hint="eastAsia"/>
+          <w:rFonts w:ascii="新宋体" w:eastAsia="新宋体" w:hAnsi="新宋体" w:hint="eastAsia"/>
           <w:b/>
           <w:bCs/>
           <w:sz w:val="20"/>
@@ -754,7 +892,7 @@
       </w:r>
       <w:r>
         <w:rPr>
-          <w:rFonts w:ascii="NSimSun" w:eastAsia="NSimSun" w:hAnsi="NSimSun"/>
+          <w:rFonts w:ascii="新宋体" w:eastAsia="新宋体" w:hAnsi="新宋体"/>
           <w:b/>
           <w:bCs/>
           <w:sz w:val="20"/>
@@ -765,7 +903,7 @@
       </w:r>
       <w:r>
         <w:rPr>
-          <w:rFonts w:ascii="NSimSun" w:eastAsia="NSimSun" w:hAnsi="NSimSun"/>
+          <w:rFonts w:ascii="新宋体" w:eastAsia="新宋体" w:hAnsi="新宋体"/>
           <w:sz w:val="20"/>
           <w:szCs w:val="20"/>
           <w:lang w:eastAsia="zh-CN"/>
@@ -774,7 +912,7 @@
       </w:r>
       <w:r>
         <w:rPr>
-          <w:rFonts w:ascii="NSimSun" w:eastAsia="NSimSun" w:hAnsi="NSimSun" w:hint="eastAsia"/>
+          <w:rFonts w:ascii="新宋体" w:eastAsia="新宋体" w:hAnsi="新宋体" w:hint="eastAsia"/>
           <w:sz w:val="20"/>
           <w:szCs w:val="20"/>
           <w:lang w:eastAsia="zh-CN"/>
@@ -783,7 +921,7 @@
       </w:r>
       <w:r>
         <w:rPr>
-          <w:rFonts w:ascii="NSimSun" w:eastAsia="NSimSun" w:hAnsi="NSimSun"/>
+          <w:rFonts w:ascii="新宋体" w:eastAsia="新宋体" w:hAnsi="新宋体"/>
           <w:sz w:val="20"/>
           <w:szCs w:val="20"/>
           <w:lang w:eastAsia="zh-CN"/>
@@ -792,7 +930,7 @@
       </w:r>
       <w:r>
         <w:rPr>
-          <w:rFonts w:ascii="NSimSun" w:eastAsia="NSimSun" w:hAnsi="NSimSun" w:hint="eastAsia"/>
+          <w:rFonts w:ascii="新宋体" w:eastAsia="新宋体" w:hAnsi="新宋体" w:hint="eastAsia"/>
           <w:sz w:val="20"/>
           <w:szCs w:val="20"/>
           <w:lang w:eastAsia="zh-CN"/>
@@ -805,15 +943,15 @@
         <w:spacing w:after="0" w:line="240" w:lineRule="auto"/>
         <w:ind w:left="360"/>
         <w:rPr>
-          <w:rFonts w:ascii="NSimSun" w:eastAsia="NSimSun" w:hAnsi="NSimSun"/>
-          <w:sz w:val="20"/>
-          <w:szCs w:val="20"/>
-          <w:lang w:eastAsia="zh-CN"/>
-        </w:rPr>
-      </w:pPr>
-      <w:r>
-        <w:rPr>
-          <w:rFonts w:eastAsia="NSimSun"/>
+          <w:rFonts w:ascii="新宋体" w:eastAsia="新宋体" w:hAnsi="新宋体"/>
+          <w:sz w:val="20"/>
+          <w:szCs w:val="20"/>
+          <w:lang w:eastAsia="zh-CN"/>
+        </w:rPr>
+      </w:pPr>
+      <w:r>
+        <w:rPr>
+          <w:rFonts w:eastAsia="新宋体"/>
           <w:sz w:val="20"/>
           <w:szCs w:val="20"/>
           <w:lang w:eastAsia="zh-CN"/>
@@ -822,7 +960,7 @@
       </w:r>
       <w:r>
         <w:rPr>
-          <w:rFonts w:ascii="NSimSun" w:eastAsia="NSimSun" w:hAnsi="NSimSun" w:hint="eastAsia"/>
+          <w:rFonts w:ascii="新宋体" w:eastAsia="新宋体" w:hAnsi="新宋体" w:hint="eastAsia"/>
           <w:sz w:val="20"/>
           <w:szCs w:val="20"/>
           <w:lang w:eastAsia="zh-CN"/>
@@ -835,15 +973,15 @@
         <w:spacing w:after="0" w:line="240" w:lineRule="auto"/>
         <w:ind w:left="360"/>
         <w:rPr>
-          <w:rFonts w:ascii="NSimSun" w:eastAsia="NSimSun" w:hAnsi="NSimSun"/>
-          <w:sz w:val="20"/>
-          <w:szCs w:val="20"/>
-          <w:lang w:eastAsia="zh-CN"/>
-        </w:rPr>
-      </w:pPr>
-      <w:r>
-        <w:rPr>
-          <w:rFonts w:eastAsia="NSimSun"/>
+          <w:rFonts w:ascii="新宋体" w:eastAsia="新宋体" w:hAnsi="新宋体"/>
+          <w:sz w:val="20"/>
+          <w:szCs w:val="20"/>
+          <w:lang w:eastAsia="zh-CN"/>
+        </w:rPr>
+      </w:pPr>
+      <w:r>
+        <w:rPr>
+          <w:rFonts w:eastAsia="新宋体"/>
           <w:sz w:val="20"/>
           <w:szCs w:val="20"/>
           <w:lang w:eastAsia="zh-CN"/>
@@ -852,7 +990,7 @@
       </w:r>
       <w:r>
         <w:rPr>
-          <w:rFonts w:ascii="NSimSun" w:eastAsia="NSimSun" w:hAnsi="NSimSun" w:hint="eastAsia"/>
+          <w:rFonts w:ascii="新宋体" w:eastAsia="新宋体" w:hAnsi="新宋体" w:hint="eastAsia"/>
           <w:sz w:val="20"/>
           <w:szCs w:val="20"/>
           <w:lang w:eastAsia="zh-CN"/>
@@ -861,7 +999,7 @@
       </w:r>
       <w:r>
         <w:rPr>
-          <w:rFonts w:ascii="NSimSun" w:eastAsia="NSimSun" w:hAnsi="NSimSun" w:hint="eastAsia"/>
+          <w:rFonts w:ascii="新宋体" w:eastAsia="新宋体" w:hAnsi="新宋体" w:hint="eastAsia"/>
           <w:sz w:val="20"/>
           <w:szCs w:val="20"/>
           <w:lang w:eastAsia="zh-CN"/>
@@ -870,7 +1008,7 @@
       </w:r>
       <w:r>
         <w:rPr>
-          <w:rFonts w:eastAsia="NSimSun"/>
+          <w:rFonts w:eastAsia="新宋体"/>
           <w:sz w:val="20"/>
           <w:szCs w:val="20"/>
           <w:lang w:eastAsia="zh-CN"/>
@@ -879,7 +1017,7 @@
       </w:r>
       <w:r>
         <w:rPr>
-          <w:rFonts w:eastAsia="NSimSun" w:hint="eastAsia"/>
+          <w:rFonts w:eastAsia="新宋体" w:hint="eastAsia"/>
           <w:sz w:val="20"/>
           <w:szCs w:val="20"/>
           <w:lang w:eastAsia="zh-CN"/>
@@ -896,15 +1034,15 @@
         </w:numPr>
         <w:spacing w:after="0" w:line="240" w:lineRule="auto"/>
         <w:rPr>
-          <w:rFonts w:ascii="NSimSun" w:eastAsia="NSimSun" w:hAnsi="NSimSun"/>
-          <w:sz w:val="20"/>
-          <w:szCs w:val="20"/>
-          <w:lang w:eastAsia="zh-CN"/>
-        </w:rPr>
-      </w:pPr>
-      <w:r>
-        <w:rPr>
-          <w:rFonts w:ascii="NSimSun" w:eastAsia="NSimSun" w:hAnsi="NSimSun"/>
+          <w:rFonts w:ascii="新宋体" w:eastAsia="新宋体" w:hAnsi="新宋体"/>
+          <w:sz w:val="20"/>
+          <w:szCs w:val="20"/>
+          <w:lang w:eastAsia="zh-CN"/>
+        </w:rPr>
+      </w:pPr>
+      <w:r>
+        <w:rPr>
+          <w:rFonts w:ascii="新宋体" w:eastAsia="新宋体" w:hAnsi="新宋体"/>
           <w:sz w:val="20"/>
           <w:szCs w:val="20"/>
           <w:lang w:eastAsia="zh-CN"/>
@@ -913,7 +1051,7 @@
       </w:r>
       <w:r>
         <w:rPr>
-          <w:rFonts w:ascii="NSimSun" w:eastAsia="NSimSun" w:hAnsi="NSimSun" w:hint="eastAsia"/>
+          <w:rFonts w:ascii="新宋体" w:eastAsia="新宋体" w:hAnsi="新宋体" w:hint="eastAsia"/>
           <w:sz w:val="20"/>
           <w:szCs w:val="20"/>
           <w:lang w:eastAsia="zh-CN"/>
@@ -922,7 +1060,7 @@
       </w:r>
       <w:r>
         <w:rPr>
-          <w:rFonts w:ascii="NSimSun" w:eastAsia="NSimSun" w:hAnsi="NSimSun"/>
+          <w:rFonts w:ascii="新宋体" w:eastAsia="新宋体" w:hAnsi="新宋体"/>
           <w:sz w:val="20"/>
           <w:szCs w:val="20"/>
           <w:lang w:eastAsia="zh-CN"/>
@@ -931,7 +1069,7 @@
       </w:r>
       <w:r>
         <w:rPr>
-          <w:rFonts w:ascii="NSimSun" w:eastAsia="NSimSun" w:hAnsi="NSimSun" w:hint="eastAsia"/>
+          <w:rFonts w:ascii="新宋体" w:eastAsia="新宋体" w:hAnsi="新宋体" w:hint="eastAsia"/>
           <w:b/>
           <w:bCs/>
           <w:sz w:val="20"/>
@@ -942,7 +1080,7 @@
       </w:r>
       <w:r>
         <w:rPr>
-          <w:rFonts w:ascii="NSimSun" w:eastAsia="NSimSun" w:hAnsi="NSimSun"/>
+          <w:rFonts w:ascii="新宋体" w:eastAsia="新宋体" w:hAnsi="新宋体"/>
           <w:sz w:val="20"/>
           <w:szCs w:val="20"/>
           <w:lang w:eastAsia="zh-CN"/>
@@ -951,7 +1089,7 @@
       </w:r>
       <w:r>
         <w:rPr>
-          <w:rFonts w:ascii="NSimSun" w:eastAsia="NSimSun" w:hAnsi="NSimSun" w:hint="eastAsia"/>
+          <w:rFonts w:ascii="新宋体" w:eastAsia="新宋体" w:hAnsi="新宋体" w:hint="eastAsia"/>
           <w:sz w:val="20"/>
           <w:szCs w:val="20"/>
           <w:lang w:eastAsia="zh-CN"/>
@@ -960,7 +1098,7 @@
       </w:r>
       <w:r>
         <w:rPr>
-          <w:rFonts w:ascii="NSimSun" w:eastAsia="NSimSun" w:hAnsi="NSimSun"/>
+          <w:rFonts w:ascii="新宋体" w:eastAsia="新宋体" w:hAnsi="新宋体"/>
           <w:sz w:val="20"/>
           <w:szCs w:val="20"/>
           <w:lang w:eastAsia="zh-CN"/>
@@ -969,7 +1107,7 @@
       </w:r>
       <w:r>
         <w:rPr>
-          <w:rFonts w:ascii="NSimSun" w:eastAsia="NSimSun" w:hAnsi="NSimSun" w:hint="eastAsia"/>
+          <w:rFonts w:ascii="新宋体" w:eastAsia="新宋体" w:hAnsi="新宋体" w:hint="eastAsia"/>
           <w:sz w:val="20"/>
           <w:szCs w:val="20"/>
           <w:lang w:eastAsia="zh-CN"/>
@@ -982,15 +1120,15 @@
         <w:spacing w:after="0" w:line="240" w:lineRule="auto"/>
         <w:ind w:left="360"/>
         <w:rPr>
-          <w:rFonts w:ascii="NSimSun" w:eastAsia="NSimSun" w:hAnsi="NSimSun"/>
-          <w:sz w:val="20"/>
-          <w:szCs w:val="20"/>
-          <w:lang w:eastAsia="zh-CN"/>
-        </w:rPr>
-      </w:pPr>
-      <w:r>
-        <w:rPr>
-          <w:rFonts w:ascii="NSimSun" w:eastAsia="NSimSun" w:hAnsi="NSimSun" w:hint="eastAsia"/>
+          <w:rFonts w:ascii="新宋体" w:eastAsia="新宋体" w:hAnsi="新宋体"/>
+          <w:sz w:val="20"/>
+          <w:szCs w:val="20"/>
+          <w:lang w:eastAsia="zh-CN"/>
+        </w:rPr>
+      </w:pPr>
+      <w:r>
+        <w:rPr>
+          <w:rFonts w:ascii="新宋体" w:eastAsia="新宋体" w:hAnsi="新宋体" w:hint="eastAsia"/>
           <w:sz w:val="20"/>
           <w:szCs w:val="20"/>
           <w:lang w:eastAsia="zh-CN"/>
@@ -999,7 +1137,7 @@
       </w:r>
       <w:r>
         <w:rPr>
-          <w:rFonts w:ascii="NSimSun" w:eastAsia="NSimSun" w:hAnsi="NSimSun" w:hint="eastAsia"/>
+          <w:rFonts w:ascii="新宋体" w:eastAsia="新宋体" w:hAnsi="新宋体" w:hint="eastAsia"/>
           <w:sz w:val="20"/>
           <w:szCs w:val="20"/>
           <w:lang w:eastAsia="zh-CN"/>
@@ -1008,7 +1146,7 @@
       </w:r>
       <w:r>
         <w:rPr>
-          <w:rFonts w:ascii="NSimSun" w:eastAsia="NSimSun" w:hAnsi="NSimSun" w:hint="eastAsia"/>
+          <w:rFonts w:ascii="新宋体" w:eastAsia="新宋体" w:hAnsi="新宋体" w:hint="eastAsia"/>
           <w:sz w:val="20"/>
           <w:szCs w:val="20"/>
           <w:lang w:eastAsia="zh-CN"/>
@@ -1017,25 +1155,27 @@
       </w:r>
       <w:r>
         <w:rPr>
-          <w:rFonts w:ascii="NSimSun" w:eastAsia="NSimSun" w:hAnsi="NSimSun" w:hint="eastAsia"/>
+          <w:rFonts w:ascii="新宋体" w:eastAsia="新宋体" w:hAnsi="新宋体" w:hint="eastAsia"/>
           <w:sz w:val="20"/>
           <w:szCs w:val="20"/>
           <w:lang w:eastAsia="zh-CN"/>
         </w:rPr>
         <w:t>：</w:t>
       </w:r>
-      <w:r>
-        <w:rPr>
-          <w:rFonts w:eastAsia="NSimSun"/>
+      <w:proofErr w:type="spellStart"/>
+      <w:r>
+        <w:rPr>
+          <w:rFonts w:eastAsia="新宋体"/>
           <w:sz w:val="20"/>
           <w:szCs w:val="20"/>
           <w:lang w:eastAsia="zh-CN"/>
         </w:rPr>
         <w:t>Matlab</w:t>
       </w:r>
-      <w:r>
-        <w:rPr>
-          <w:rFonts w:ascii="NSimSun" w:eastAsia="NSimSun" w:hAnsi="NSimSun"/>
+      <w:proofErr w:type="spellEnd"/>
+      <w:r>
+        <w:rPr>
+          <w:rFonts w:ascii="新宋体" w:eastAsia="新宋体" w:hAnsi="新宋体"/>
           <w:sz w:val="20"/>
           <w:szCs w:val="20"/>
           <w:lang w:eastAsia="zh-CN"/>
@@ -1044,7 +1184,7 @@
       </w:r>
       <w:r>
         <w:rPr>
-          <w:rFonts w:ascii="NSimSun" w:eastAsia="NSimSun" w:hAnsi="NSimSun" w:hint="eastAsia"/>
+          <w:rFonts w:ascii="新宋体" w:eastAsia="新宋体" w:hAnsi="新宋体" w:hint="eastAsia"/>
           <w:sz w:val="20"/>
           <w:szCs w:val="20"/>
           <w:lang w:eastAsia="zh-CN"/>
@@ -1053,7 +1193,7 @@
       </w:r>
       <w:r>
         <w:rPr>
-          <w:rFonts w:ascii="NSimSun" w:eastAsia="NSimSun" w:hAnsi="NSimSun"/>
+          <w:rFonts w:ascii="新宋体" w:eastAsia="新宋体" w:hAnsi="新宋体"/>
           <w:sz w:val="20"/>
           <w:szCs w:val="20"/>
           <w:lang w:eastAsia="zh-CN"/>
@@ -1062,7 +1202,7 @@
       </w:r>
       <w:r>
         <w:rPr>
-          <w:rFonts w:ascii="NSimSun" w:eastAsia="NSimSun" w:hAnsi="NSimSun" w:hint="eastAsia"/>
+          <w:rFonts w:ascii="新宋体" w:eastAsia="新宋体" w:hAnsi="新宋体" w:hint="eastAsia"/>
           <w:sz w:val="20"/>
           <w:szCs w:val="20"/>
           <w:lang w:eastAsia="zh-CN"/>
@@ -1071,7 +1211,7 @@
       </w:r>
       <w:r>
         <w:rPr>
-          <w:rFonts w:ascii="NSimSun" w:eastAsia="NSimSun" w:hAnsi="NSimSun" w:hint="eastAsia"/>
+          <w:rFonts w:ascii="新宋体" w:eastAsia="新宋体" w:hAnsi="新宋体" w:hint="eastAsia"/>
           <w:sz w:val="20"/>
           <w:szCs w:val="20"/>
           <w:lang w:eastAsia="zh-CN"/>
@@ -1088,7 +1228,7 @@
         </w:numPr>
         <w:spacing w:after="0" w:line="240" w:lineRule="auto"/>
         <w:rPr>
-          <w:rFonts w:ascii="NSimSun" w:eastAsia="NSimSun" w:hAnsi="NSimSun"/>
+          <w:rFonts w:ascii="新宋体" w:eastAsia="新宋体" w:hAnsi="新宋体"/>
           <w:bCs/>
           <w:sz w:val="20"/>
           <w:szCs w:val="20"/>
@@ -1097,7 +1237,7 @@
       </w:pPr>
       <w:r>
         <w:rPr>
-          <w:rFonts w:ascii="NSimSun" w:eastAsia="NSimSun" w:hAnsi="NSimSun"/>
+          <w:rFonts w:ascii="新宋体" w:eastAsia="新宋体" w:hAnsi="新宋体"/>
           <w:bCs/>
           <w:sz w:val="20"/>
           <w:szCs w:val="20"/>
@@ -1107,7 +1247,7 @@
       </w:r>
       <w:r>
         <w:rPr>
-          <w:rFonts w:ascii="NSimSun" w:eastAsia="NSimSun" w:hAnsi="NSimSun" w:hint="eastAsia"/>
+          <w:rFonts w:ascii="新宋体" w:eastAsia="新宋体" w:hAnsi="新宋体" w:hint="eastAsia"/>
           <w:b/>
           <w:sz w:val="20"/>
           <w:szCs w:val="20"/>
@@ -1117,7 +1257,7 @@
       </w:r>
       <w:r>
         <w:rPr>
-          <w:rFonts w:ascii="NSimSun" w:eastAsia="NSimSun" w:hAnsi="NSimSun"/>
+          <w:rFonts w:ascii="新宋体" w:eastAsia="新宋体" w:hAnsi="新宋体"/>
           <w:bCs/>
           <w:sz w:val="20"/>
           <w:szCs w:val="20"/>
@@ -1127,7 +1267,7 @@
       </w:r>
       <w:r>
         <w:rPr>
-          <w:rFonts w:eastAsia="NSimSun"/>
+          <w:rFonts w:eastAsia="新宋体"/>
           <w:bCs/>
           <w:sz w:val="20"/>
           <w:szCs w:val="20"/>
@@ -1137,7 +1277,7 @@
       </w:r>
       <w:r>
         <w:rPr>
-          <w:rFonts w:ascii="NSimSun" w:eastAsia="NSimSun" w:hAnsi="NSimSun" w:hint="eastAsia"/>
+          <w:rFonts w:ascii="新宋体" w:eastAsia="新宋体" w:hAnsi="新宋体" w:hint="eastAsia"/>
           <w:bCs/>
           <w:sz w:val="20"/>
           <w:szCs w:val="20"/>
@@ -1147,7 +1287,7 @@
       </w:r>
       <w:r>
         <w:rPr>
-          <w:rFonts w:ascii="NSimSun" w:eastAsia="NSimSun" w:hAnsi="NSimSun"/>
+          <w:rFonts w:ascii="新宋体" w:eastAsia="新宋体" w:hAnsi="新宋体"/>
           <w:bCs/>
           <w:sz w:val="20"/>
           <w:szCs w:val="20"/>
@@ -1157,7 +1297,7 @@
       </w:r>
       <w:r>
         <w:rPr>
-          <w:rFonts w:ascii="NSimSun" w:eastAsia="NSimSun" w:hAnsi="NSimSun" w:hint="eastAsia"/>
+          <w:rFonts w:ascii="新宋体" w:eastAsia="新宋体" w:hAnsi="新宋体" w:hint="eastAsia"/>
           <w:bCs/>
           <w:sz w:val="20"/>
           <w:szCs w:val="20"/>
@@ -1171,15 +1311,15 @@
         <w:spacing w:after="0" w:line="240" w:lineRule="auto"/>
         <w:ind w:left="360"/>
         <w:rPr>
-          <w:rFonts w:ascii="NSimSun" w:eastAsia="NSimSun" w:hAnsi="NSimSun"/>
-          <w:sz w:val="20"/>
-          <w:szCs w:val="20"/>
-          <w:lang w:eastAsia="zh-CN"/>
-        </w:rPr>
-      </w:pPr>
-      <w:r>
-        <w:rPr>
-          <w:rFonts w:ascii="NSimSun" w:eastAsia="NSimSun" w:hAnsi="NSimSun" w:hint="eastAsia"/>
+          <w:rFonts w:ascii="新宋体" w:eastAsia="新宋体" w:hAnsi="新宋体"/>
+          <w:sz w:val="20"/>
+          <w:szCs w:val="20"/>
+          <w:lang w:eastAsia="zh-CN"/>
+        </w:rPr>
+      </w:pPr>
+      <w:r>
+        <w:rPr>
+          <w:rFonts w:ascii="新宋体" w:eastAsia="新宋体" w:hAnsi="新宋体" w:hint="eastAsia"/>
           <w:sz w:val="20"/>
           <w:szCs w:val="20"/>
           <w:lang w:eastAsia="zh-CN"/>
@@ -1188,7 +1328,7 @@
       </w:r>
       <w:r>
         <w:rPr>
-          <w:rFonts w:eastAsia="NSimSun"/>
+          <w:rFonts w:eastAsia="新宋体"/>
           <w:sz w:val="20"/>
           <w:szCs w:val="20"/>
           <w:lang w:eastAsia="zh-CN"/>
@@ -1197,7 +1337,7 @@
       </w:r>
       <w:r>
         <w:rPr>
-          <w:rFonts w:ascii="NSimSun" w:eastAsia="NSimSun" w:hAnsi="NSimSun" w:hint="eastAsia"/>
+          <w:rFonts w:ascii="新宋体" w:eastAsia="新宋体" w:hAnsi="新宋体" w:hint="eastAsia"/>
           <w:sz w:val="20"/>
           <w:szCs w:val="20"/>
           <w:lang w:eastAsia="zh-CN"/>
@@ -1206,7 +1346,7 @@
       </w:r>
       <w:r>
         <w:rPr>
-          <w:rFonts w:eastAsia="NSimSun"/>
+          <w:rFonts w:eastAsia="新宋体"/>
           <w:sz w:val="20"/>
           <w:szCs w:val="20"/>
           <w:lang w:eastAsia="zh-CN"/>
@@ -1215,7 +1355,7 @@
       </w:r>
       <w:r>
         <w:rPr>
-          <w:rFonts w:ascii="NSimSun" w:eastAsia="NSimSun" w:hAnsi="NSimSun" w:hint="eastAsia"/>
+          <w:rFonts w:ascii="新宋体" w:eastAsia="新宋体" w:hAnsi="新宋体" w:hint="eastAsia"/>
           <w:sz w:val="20"/>
           <w:szCs w:val="20"/>
           <w:lang w:eastAsia="zh-CN"/>
@@ -1224,16 +1364,36 @@
       </w:r>
       <w:r>
         <w:rPr>
-          <w:rFonts w:eastAsia="NSimSun"/>
-          <w:sz w:val="20"/>
-          <w:szCs w:val="20"/>
-          <w:lang w:eastAsia="zh-CN"/>
-        </w:rPr>
-        <w:t>Vex, VexIQ,</w:t>
-      </w:r>
-      <w:r>
-        <w:rPr>
-          <w:rFonts w:ascii="NSimSun" w:eastAsia="NSimSun" w:hAnsi="NSimSun"/>
+          <w:rFonts w:eastAsia="新宋体"/>
+          <w:sz w:val="20"/>
+          <w:szCs w:val="20"/>
+          <w:lang w:eastAsia="zh-CN"/>
+        </w:rPr>
+        <w:t xml:space="preserve">Vex, </w:t>
+      </w:r>
+      <w:proofErr w:type="spellStart"/>
+      <w:r>
+        <w:rPr>
+          <w:rFonts w:eastAsia="新宋体"/>
+          <w:sz w:val="20"/>
+          <w:szCs w:val="20"/>
+          <w:lang w:eastAsia="zh-CN"/>
+        </w:rPr>
+        <w:t>VexIQ</w:t>
+      </w:r>
+      <w:proofErr w:type="spellEnd"/>
+      <w:r>
+        <w:rPr>
+          <w:rFonts w:eastAsia="新宋体"/>
+          <w:sz w:val="20"/>
+          <w:szCs w:val="20"/>
+          <w:lang w:eastAsia="zh-CN"/>
+        </w:rPr>
+        <w:t>,</w:t>
+      </w:r>
+      <w:r>
+        <w:rPr>
+          <w:rFonts w:ascii="新宋体" w:eastAsia="新宋体" w:hAnsi="新宋体"/>
           <w:sz w:val="20"/>
           <w:szCs w:val="20"/>
           <w:lang w:eastAsia="zh-CN"/>
@@ -1242,7 +1402,7 @@
       </w:r>
       <w:r>
         <w:rPr>
-          <w:rFonts w:ascii="NSimSun" w:eastAsia="NSimSun" w:hAnsi="NSimSun" w:hint="eastAsia"/>
+          <w:rFonts w:ascii="新宋体" w:eastAsia="新宋体" w:hAnsi="新宋体" w:hint="eastAsia"/>
           <w:sz w:val="20"/>
           <w:szCs w:val="20"/>
           <w:lang w:eastAsia="zh-CN"/>
@@ -1251,7 +1411,7 @@
       </w:r>
       <w:r>
         <w:rPr>
-          <w:rFonts w:eastAsia="NSimSun"/>
+          <w:rFonts w:eastAsia="新宋体"/>
           <w:sz w:val="20"/>
           <w:szCs w:val="20"/>
           <w:lang w:eastAsia="zh-CN"/>
@@ -1260,7 +1420,7 @@
       </w:r>
       <w:r>
         <w:rPr>
-          <w:rFonts w:ascii="NSimSun" w:eastAsia="NSimSun" w:hAnsi="NSimSun" w:hint="eastAsia"/>
+          <w:rFonts w:ascii="新宋体" w:eastAsia="新宋体" w:hAnsi="新宋体" w:hint="eastAsia"/>
           <w:sz w:val="20"/>
           <w:szCs w:val="20"/>
           <w:lang w:eastAsia="zh-CN"/>
@@ -1269,7 +1429,7 @@
       </w:r>
       <w:r>
         <w:rPr>
-          <w:rFonts w:eastAsia="NSimSun"/>
+          <w:rFonts w:eastAsia="新宋体"/>
           <w:sz w:val="20"/>
           <w:szCs w:val="20"/>
           <w:lang w:eastAsia="zh-CN"/>
@@ -1278,7 +1438,7 @@
       </w:r>
       <w:r>
         <w:rPr>
-          <w:rFonts w:ascii="NSimSun" w:eastAsia="NSimSun" w:hAnsi="NSimSun" w:hint="eastAsia"/>
+          <w:rFonts w:ascii="新宋体" w:eastAsia="新宋体" w:hAnsi="新宋体" w:hint="eastAsia"/>
           <w:sz w:val="20"/>
           <w:szCs w:val="20"/>
           <w:lang w:eastAsia="zh-CN"/>
@@ -1287,7 +1447,7 @@
       </w:r>
       <w:r>
         <w:rPr>
-          <w:rFonts w:eastAsia="NSimSun"/>
+          <w:rFonts w:eastAsia="新宋体"/>
           <w:sz w:val="20"/>
           <w:szCs w:val="20"/>
           <w:lang w:eastAsia="zh-CN"/>
@@ -1296,7 +1456,7 @@
       </w:r>
       <w:r>
         <w:rPr>
-          <w:rFonts w:ascii="NSimSun" w:eastAsia="NSimSun" w:hAnsi="NSimSun" w:hint="eastAsia"/>
+          <w:rFonts w:ascii="新宋体" w:eastAsia="新宋体" w:hAnsi="新宋体" w:hint="eastAsia"/>
           <w:sz w:val="20"/>
           <w:szCs w:val="20"/>
           <w:lang w:eastAsia="zh-CN"/>
@@ -1305,7 +1465,7 @@
       </w:r>
       <w:r>
         <w:rPr>
-          <w:rFonts w:eastAsia="NSimSun"/>
+          <w:rFonts w:eastAsia="新宋体"/>
           <w:sz w:val="20"/>
           <w:szCs w:val="20"/>
           <w:lang w:eastAsia="zh-CN"/>
@@ -1314,7 +1474,7 @@
       </w:r>
       <w:r>
         <w:rPr>
-          <w:rFonts w:ascii="NSimSun" w:eastAsia="NSimSun" w:hAnsi="NSimSun" w:hint="eastAsia"/>
+          <w:rFonts w:ascii="新宋体" w:eastAsia="新宋体" w:hAnsi="新宋体" w:hint="eastAsia"/>
           <w:sz w:val="20"/>
           <w:szCs w:val="20"/>
           <w:lang w:eastAsia="zh-CN"/>
@@ -1325,9 +1485,8 @@
     <w:p>
       <w:pPr>
         <w:spacing w:after="0" w:line="240" w:lineRule="auto"/>
-        <w:ind w:left="360"/>
-        <w:rPr>
-          <w:rFonts w:ascii="NSimSun" w:eastAsia="NSimSun" w:hAnsi="NSimSun"/>
+        <w:rPr>
+          <w:rFonts w:ascii="新宋体" w:eastAsia="新宋体" w:hAnsi="新宋体"/>
           <w:b/>
           <w:sz w:val="10"/>
           <w:szCs w:val="10"/>
@@ -1389,15 +1548,15 @@
         </w:numPr>
         <w:spacing w:after="0" w:line="240" w:lineRule="auto"/>
         <w:rPr>
-          <w:rFonts w:ascii="NSimSun" w:eastAsia="NSimSun" w:hAnsi="NSimSun"/>
-          <w:sz w:val="20"/>
-          <w:szCs w:val="20"/>
-          <w:lang w:eastAsia="zh-CN"/>
-        </w:rPr>
-      </w:pPr>
-      <w:r>
-        <w:rPr>
-          <w:rFonts w:ascii="NSimSun" w:eastAsia="NSimSun" w:hAnsi="NSimSun"/>
+          <w:rFonts w:ascii="新宋体" w:eastAsia="新宋体" w:hAnsi="新宋体"/>
+          <w:sz w:val="20"/>
+          <w:szCs w:val="20"/>
+          <w:lang w:eastAsia="zh-CN"/>
+        </w:rPr>
+      </w:pPr>
+      <w:r>
+        <w:rPr>
+          <w:rFonts w:ascii="新宋体" w:eastAsia="新宋体" w:hAnsi="新宋体"/>
           <w:sz w:val="20"/>
           <w:szCs w:val="20"/>
           <w:lang w:eastAsia="zh-CN"/>
@@ -1406,7 +1565,7 @@
       </w:r>
       <w:r>
         <w:rPr>
-          <w:rFonts w:ascii="NSimSun" w:eastAsia="NSimSun" w:hAnsi="NSimSun"/>
+          <w:rFonts w:ascii="新宋体" w:eastAsia="新宋体" w:hAnsi="新宋体"/>
           <w:sz w:val="20"/>
           <w:szCs w:val="20"/>
           <w:lang w:eastAsia="zh-CN"/>
@@ -1415,7 +1574,7 @@
       </w:r>
       <w:r>
         <w:rPr>
-          <w:rFonts w:ascii="NSimSun" w:eastAsia="NSimSun" w:hAnsi="NSimSun" w:hint="eastAsia"/>
+          <w:rFonts w:ascii="新宋体" w:eastAsia="新宋体" w:hAnsi="新宋体" w:hint="eastAsia"/>
           <w:sz w:val="20"/>
           <w:szCs w:val="20"/>
           <w:lang w:eastAsia="zh-CN"/>
@@ -1424,7 +1583,7 @@
       </w:r>
       <w:r>
         <w:rPr>
-          <w:rFonts w:ascii="NSimSun" w:eastAsia="NSimSun" w:hAnsi="NSimSun"/>
+          <w:rFonts w:ascii="新宋体" w:eastAsia="新宋体" w:hAnsi="新宋体"/>
           <w:sz w:val="20"/>
           <w:szCs w:val="20"/>
           <w:lang w:eastAsia="zh-CN"/>
@@ -1433,7 +1592,7 @@
       </w:r>
       <w:r>
         <w:rPr>
-          <w:rFonts w:ascii="NSimSun" w:eastAsia="NSimSun" w:hAnsi="NSimSun" w:hint="eastAsia"/>
+          <w:rFonts w:ascii="新宋体" w:eastAsia="新宋体" w:hAnsi="新宋体" w:hint="eastAsia"/>
           <w:b/>
           <w:bCs/>
           <w:sz w:val="20"/>
@@ -1444,7 +1603,7 @@
       </w:r>
       <w:r>
         <w:rPr>
-          <w:rFonts w:ascii="NSimSun" w:eastAsia="NSimSun" w:hAnsi="NSimSun" w:hint="eastAsia"/>
+          <w:rFonts w:ascii="新宋体" w:eastAsia="新宋体" w:hAnsi="新宋体" w:hint="eastAsia"/>
           <w:sz w:val="20"/>
           <w:szCs w:val="20"/>
           <w:lang w:eastAsia="zh-CN"/>
@@ -1453,7 +1612,7 @@
       </w:r>
       <w:r>
         <w:rPr>
-          <w:rFonts w:ascii="NSimSun" w:eastAsia="NSimSun" w:hAnsi="NSimSun" w:hint="eastAsia"/>
+          <w:rFonts w:ascii="新宋体" w:eastAsia="新宋体" w:hAnsi="新宋体" w:hint="eastAsia"/>
           <w:sz w:val="20"/>
           <w:szCs w:val="20"/>
           <w:lang w:eastAsia="zh-CN"/>
@@ -1462,16 +1621,27 @@
       </w:r>
       <w:r>
         <w:rPr>
-          <w:rFonts w:eastAsia="NSimSun"/>
-          <w:sz w:val="20"/>
-          <w:szCs w:val="20"/>
-          <w:lang w:eastAsia="zh-CN"/>
-        </w:rPr>
-        <w:t>X-elophone</w:t>
-      </w:r>
-      <w:r>
-        <w:rPr>
-          <w:rFonts w:ascii="NSimSun" w:eastAsia="NSimSun" w:hAnsi="NSimSun" w:hint="eastAsia"/>
+          <w:rFonts w:eastAsia="新宋体"/>
+          <w:sz w:val="20"/>
+          <w:szCs w:val="20"/>
+          <w:lang w:eastAsia="zh-CN"/>
+        </w:rPr>
+        <w:t>X-</w:t>
+      </w:r>
+      <w:proofErr w:type="spellStart"/>
+      <w:r>
+        <w:rPr>
+          <w:rFonts w:eastAsia="新宋体"/>
+          <w:sz w:val="20"/>
+          <w:szCs w:val="20"/>
+          <w:lang w:eastAsia="zh-CN"/>
+        </w:rPr>
+        <w:t>elophone</w:t>
+      </w:r>
+      <w:proofErr w:type="spellEnd"/>
+      <w:r>
+        <w:rPr>
+          <w:rFonts w:ascii="新宋体" w:eastAsia="新宋体" w:hAnsi="新宋体" w:hint="eastAsia"/>
           <w:sz w:val="20"/>
           <w:szCs w:val="20"/>
           <w:lang w:eastAsia="zh-CN"/>
@@ -1480,7 +1650,7 @@
       </w:r>
       <w:r>
         <w:rPr>
-          <w:rFonts w:ascii="NSimSun" w:eastAsia="NSimSun" w:hAnsi="NSimSun"/>
+          <w:rFonts w:ascii="新宋体" w:eastAsia="新宋体" w:hAnsi="新宋体"/>
           <w:sz w:val="20"/>
           <w:szCs w:val="20"/>
           <w:lang w:eastAsia="zh-CN"/>
@@ -1497,15 +1667,15 @@
         </w:numPr>
         <w:spacing w:after="0" w:line="240" w:lineRule="auto"/>
         <w:rPr>
-          <w:rFonts w:ascii="NSimSun" w:eastAsia="NSimSun" w:hAnsi="NSimSun"/>
-          <w:sz w:val="20"/>
-          <w:szCs w:val="20"/>
-          <w:lang w:eastAsia="zh-CN"/>
-        </w:rPr>
-      </w:pPr>
-      <w:r>
-        <w:rPr>
-          <w:rFonts w:ascii="NSimSun" w:eastAsia="NSimSun" w:hAnsi="NSimSun"/>
+          <w:rFonts w:ascii="新宋体" w:eastAsia="新宋体" w:hAnsi="新宋体"/>
+          <w:sz w:val="20"/>
+          <w:szCs w:val="20"/>
+          <w:lang w:eastAsia="zh-CN"/>
+        </w:rPr>
+      </w:pPr>
+      <w:r>
+        <w:rPr>
+          <w:rFonts w:ascii="新宋体" w:eastAsia="新宋体" w:hAnsi="新宋体"/>
           <w:sz w:val="20"/>
           <w:szCs w:val="20"/>
           <w:lang w:eastAsia="zh-CN"/>
@@ -1514,7 +1684,7 @@
       </w:r>
       <w:r>
         <w:rPr>
-          <w:rFonts w:ascii="NSimSun" w:eastAsia="NSimSun" w:hAnsi="NSimSun"/>
+          <w:rFonts w:ascii="新宋体" w:eastAsia="新宋体" w:hAnsi="新宋体"/>
           <w:sz w:val="20"/>
           <w:szCs w:val="20"/>
           <w:lang w:eastAsia="zh-CN"/>
@@ -1523,7 +1693,7 @@
       </w:r>
       <w:r>
         <w:rPr>
-          <w:rFonts w:ascii="NSimSun" w:eastAsia="NSimSun" w:hAnsi="NSimSun" w:hint="eastAsia"/>
+          <w:rFonts w:ascii="新宋体" w:eastAsia="新宋体" w:hAnsi="新宋体" w:hint="eastAsia"/>
           <w:sz w:val="20"/>
           <w:szCs w:val="20"/>
           <w:lang w:eastAsia="zh-CN"/>
@@ -1532,7 +1702,7 @@
       </w:r>
       <w:r>
         <w:rPr>
-          <w:rFonts w:ascii="NSimSun" w:eastAsia="NSimSun" w:hAnsi="NSimSun"/>
+          <w:rFonts w:ascii="新宋体" w:eastAsia="新宋体" w:hAnsi="新宋体"/>
           <w:sz w:val="20"/>
           <w:szCs w:val="20"/>
           <w:lang w:eastAsia="zh-CN"/>
@@ -1541,7 +1711,7 @@
       </w:r>
       <w:r>
         <w:rPr>
-          <w:rFonts w:ascii="NSimSun" w:eastAsia="NSimSun" w:hAnsi="NSimSun" w:hint="eastAsia"/>
+          <w:rFonts w:ascii="新宋体" w:eastAsia="新宋体" w:hAnsi="新宋体" w:hint="eastAsia"/>
           <w:b/>
           <w:bCs/>
           <w:sz w:val="20"/>
@@ -1552,7 +1722,7 @@
       </w:r>
       <w:r>
         <w:rPr>
-          <w:rFonts w:ascii="NSimSun" w:eastAsia="NSimSun" w:hAnsi="NSimSun" w:hint="eastAsia"/>
+          <w:rFonts w:ascii="新宋体" w:eastAsia="新宋体" w:hAnsi="新宋体" w:hint="eastAsia"/>
           <w:sz w:val="20"/>
           <w:szCs w:val="20"/>
           <w:lang w:eastAsia="zh-CN"/>
@@ -1561,7 +1731,7 @@
       </w:r>
       <w:r>
         <w:rPr>
-          <w:rFonts w:ascii="NSimSun" w:eastAsia="NSimSun" w:hAnsi="NSimSun" w:hint="eastAsia"/>
+          <w:rFonts w:ascii="新宋体" w:eastAsia="新宋体" w:hAnsi="新宋体" w:hint="eastAsia"/>
           <w:sz w:val="20"/>
           <w:szCs w:val="20"/>
           <w:lang w:eastAsia="zh-CN"/>
@@ -1570,7 +1740,7 @@
       </w:r>
       <w:r>
         <w:rPr>
-          <w:rFonts w:eastAsia="NSimSun"/>
+          <w:rFonts w:eastAsia="新宋体"/>
           <w:sz w:val="20"/>
           <w:szCs w:val="20"/>
           <w:lang w:eastAsia="zh-CN"/>
@@ -1579,7 +1749,7 @@
       </w:r>
       <w:r>
         <w:rPr>
-          <w:rFonts w:ascii="NSimSun" w:eastAsia="NSimSun" w:hAnsi="NSimSun" w:hint="eastAsia"/>
+          <w:rFonts w:ascii="新宋体" w:eastAsia="新宋体" w:hAnsi="新宋体" w:hint="eastAsia"/>
           <w:sz w:val="20"/>
           <w:szCs w:val="20"/>
           <w:lang w:eastAsia="zh-CN"/>
@@ -1588,7 +1758,7 @@
       </w:r>
       <w:r>
         <w:rPr>
-          <w:rFonts w:ascii="NSimSun" w:eastAsia="NSimSun" w:hAnsi="NSimSun" w:hint="eastAsia"/>
+          <w:rFonts w:ascii="新宋体" w:eastAsia="新宋体" w:hAnsi="新宋体" w:hint="eastAsia"/>
           <w:sz w:val="20"/>
           <w:szCs w:val="20"/>
           <w:lang w:eastAsia="zh-CN"/>
@@ -1597,7 +1767,7 @@
       </w:r>
       <w:r>
         <w:rPr>
-          <w:rFonts w:ascii="NSimSun" w:eastAsia="NSimSun" w:hAnsi="NSimSun" w:hint="eastAsia"/>
+          <w:rFonts w:ascii="新宋体" w:eastAsia="新宋体" w:hAnsi="新宋体" w:hint="eastAsia"/>
           <w:sz w:val="20"/>
           <w:szCs w:val="20"/>
           <w:lang w:eastAsia="zh-CN"/>
@@ -1606,7 +1776,7 @@
       </w:r>
       <w:r>
         <w:rPr>
-          <w:rFonts w:ascii="NSimSun" w:eastAsia="NSimSun" w:hAnsi="NSimSun"/>
+          <w:rFonts w:ascii="新宋体" w:eastAsia="新宋体" w:hAnsi="新宋体"/>
           <w:sz w:val="20"/>
           <w:szCs w:val="20"/>
           <w:lang w:eastAsia="zh-CN"/>
@@ -1623,15 +1793,15 @@
         </w:numPr>
         <w:spacing w:after="0" w:line="240" w:lineRule="auto"/>
         <w:rPr>
-          <w:rFonts w:ascii="NSimSun" w:eastAsia="NSimSun" w:hAnsi="NSimSun"/>
-          <w:sz w:val="20"/>
-          <w:szCs w:val="20"/>
-          <w:lang w:eastAsia="zh-CN"/>
-        </w:rPr>
-      </w:pPr>
-      <w:r>
-        <w:rPr>
-          <w:rFonts w:ascii="NSimSun" w:eastAsia="NSimSun" w:hAnsi="NSimSun"/>
+          <w:rFonts w:ascii="新宋体" w:eastAsia="新宋体" w:hAnsi="新宋体"/>
+          <w:sz w:val="20"/>
+          <w:szCs w:val="20"/>
+          <w:lang w:eastAsia="zh-CN"/>
+        </w:rPr>
+      </w:pPr>
+      <w:r>
+        <w:rPr>
+          <w:rFonts w:ascii="新宋体" w:eastAsia="新宋体" w:hAnsi="新宋体"/>
           <w:sz w:val="20"/>
           <w:szCs w:val="20"/>
           <w:lang w:eastAsia="zh-CN"/>
@@ -1640,7 +1810,7 @@
       </w:r>
       <w:r>
         <w:rPr>
-          <w:rFonts w:ascii="NSimSun" w:eastAsia="NSimSun" w:hAnsi="NSimSun"/>
+          <w:rFonts w:ascii="新宋体" w:eastAsia="新宋体" w:hAnsi="新宋体"/>
           <w:sz w:val="20"/>
           <w:szCs w:val="20"/>
           <w:lang w:eastAsia="zh-CN"/>
@@ -1649,7 +1819,7 @@
       </w:r>
       <w:r>
         <w:rPr>
-          <w:rFonts w:ascii="NSimSun" w:eastAsia="NSimSun" w:hAnsi="NSimSun"/>
+          <w:rFonts w:ascii="新宋体" w:eastAsia="新宋体" w:hAnsi="新宋体"/>
           <w:sz w:val="20"/>
           <w:szCs w:val="20"/>
           <w:lang w:eastAsia="zh-CN"/>
@@ -1658,7 +1828,7 @@
       </w:r>
       <w:r>
         <w:rPr>
-          <w:rFonts w:ascii="NSimSun" w:eastAsia="NSimSun" w:hAnsi="NSimSun" w:hint="eastAsia"/>
+          <w:rFonts w:ascii="新宋体" w:eastAsia="新宋体" w:hAnsi="新宋体" w:hint="eastAsia"/>
           <w:b/>
           <w:bCs/>
           <w:sz w:val="20"/>
@@ -1669,7 +1839,7 @@
       </w:r>
       <w:r>
         <w:rPr>
-          <w:rFonts w:ascii="NSimSun" w:eastAsia="NSimSun" w:hAnsi="NSimSun" w:hint="eastAsia"/>
+          <w:rFonts w:ascii="新宋体" w:eastAsia="新宋体" w:hAnsi="新宋体" w:hint="eastAsia"/>
           <w:sz w:val="20"/>
           <w:szCs w:val="20"/>
           <w:lang w:eastAsia="zh-CN"/>
@@ -1678,7 +1848,7 @@
       </w:r>
       <w:r>
         <w:rPr>
-          <w:rFonts w:ascii="NSimSun" w:eastAsia="NSimSun" w:hAnsi="NSimSun" w:hint="eastAsia"/>
+          <w:rFonts w:ascii="新宋体" w:eastAsia="新宋体" w:hAnsi="新宋体" w:hint="eastAsia"/>
           <w:sz w:val="20"/>
           <w:szCs w:val="20"/>
           <w:lang w:eastAsia="zh-CN"/>
@@ -1687,7 +1857,7 @@
       </w:r>
       <w:r>
         <w:rPr>
-          <w:rFonts w:eastAsia="NSimSun"/>
+          <w:rFonts w:eastAsia="新宋体"/>
           <w:sz w:val="20"/>
           <w:szCs w:val="20"/>
           <w:lang w:eastAsia="zh-CN"/>
@@ -1696,25 +1866,27 @@
       </w:r>
       <w:r>
         <w:rPr>
-          <w:rFonts w:ascii="NSimSun" w:eastAsia="NSimSun" w:hAnsi="NSimSun" w:hint="eastAsia"/>
+          <w:rFonts w:ascii="新宋体" w:eastAsia="新宋体" w:hAnsi="新宋体" w:hint="eastAsia"/>
           <w:sz w:val="20"/>
           <w:szCs w:val="20"/>
           <w:lang w:eastAsia="zh-CN"/>
         </w:rPr>
         <w:t>）的自动情绪识别方法。此方法使用了复区间</w:t>
       </w:r>
-      <w:r>
-        <w:rPr>
-          <w:rFonts w:eastAsia="NSimSun"/>
+      <w:proofErr w:type="spellStart"/>
+      <w:r>
+        <w:rPr>
+          <w:rFonts w:eastAsia="新宋体"/>
           <w:sz w:val="20"/>
           <w:szCs w:val="20"/>
           <w:lang w:eastAsia="zh-CN"/>
         </w:rPr>
         <w:t>Morlet</w:t>
       </w:r>
-      <w:r>
-        <w:rPr>
-          <w:rFonts w:ascii="NSimSun" w:eastAsia="NSimSun" w:hAnsi="NSimSun" w:hint="eastAsia"/>
+      <w:proofErr w:type="spellEnd"/>
+      <w:r>
+        <w:rPr>
+          <w:rFonts w:ascii="新宋体" w:eastAsia="新宋体" w:hAnsi="新宋体" w:hint="eastAsia"/>
           <w:sz w:val="20"/>
           <w:szCs w:val="20"/>
           <w:lang w:eastAsia="zh-CN"/>
@@ -1723,16 +1895,27 @@
       </w:r>
       <w:r>
         <w:rPr>
-          <w:rFonts w:eastAsia="NSimSun"/>
-          <w:sz w:val="20"/>
-          <w:szCs w:val="20"/>
-          <w:lang w:eastAsia="zh-CN"/>
-        </w:rPr>
-        <w:t>C-Morlet</w:t>
-      </w:r>
-      <w:r>
-        <w:rPr>
-          <w:rFonts w:ascii="NSimSun" w:eastAsia="NSimSun" w:hAnsi="NSimSun" w:hint="eastAsia"/>
+          <w:rFonts w:eastAsia="新宋体"/>
+          <w:sz w:val="20"/>
+          <w:szCs w:val="20"/>
+          <w:lang w:eastAsia="zh-CN"/>
+        </w:rPr>
+        <w:t>C-</w:t>
+      </w:r>
+      <w:proofErr w:type="spellStart"/>
+      <w:r>
+        <w:rPr>
+          <w:rFonts w:eastAsia="新宋体"/>
+          <w:sz w:val="20"/>
+          <w:szCs w:val="20"/>
+          <w:lang w:eastAsia="zh-CN"/>
+        </w:rPr>
+        <w:t>Morlet</w:t>
+      </w:r>
+      <w:proofErr w:type="spellEnd"/>
+      <w:r>
+        <w:rPr>
+          <w:rFonts w:ascii="新宋体" w:eastAsia="新宋体" w:hAnsi="新宋体" w:hint="eastAsia"/>
           <w:sz w:val="20"/>
           <w:szCs w:val="20"/>
           <w:lang w:eastAsia="zh-CN"/>
@@ -1741,7 +1924,7 @@
       </w:r>
       <w:r>
         <w:rPr>
-          <w:rFonts w:eastAsia="NSimSun"/>
+          <w:rFonts w:eastAsia="新宋体"/>
           <w:sz w:val="20"/>
           <w:szCs w:val="20"/>
           <w:lang w:eastAsia="zh-CN"/>
@@ -1750,7 +1933,7 @@
       </w:r>
       <w:r>
         <w:rPr>
-          <w:rFonts w:ascii="NSimSun" w:eastAsia="NSimSun" w:hAnsi="NSimSun" w:hint="eastAsia"/>
+          <w:rFonts w:ascii="新宋体" w:eastAsia="新宋体" w:hAnsi="新宋体" w:hint="eastAsia"/>
           <w:sz w:val="20"/>
           <w:szCs w:val="20"/>
           <w:lang w:eastAsia="zh-CN"/>
@@ -1759,7 +1942,7 @@
       </w:r>
       <w:r>
         <w:rPr>
-          <w:rFonts w:eastAsia="NSimSun"/>
+          <w:rFonts w:eastAsia="新宋体"/>
           <w:sz w:val="20"/>
           <w:szCs w:val="20"/>
           <w:lang w:eastAsia="zh-CN"/>
@@ -1768,7 +1951,7 @@
       </w:r>
       <w:r>
         <w:rPr>
-          <w:rFonts w:ascii="NSimSun" w:eastAsia="NSimSun" w:hAnsi="NSimSun" w:hint="eastAsia"/>
+          <w:rFonts w:ascii="新宋体" w:eastAsia="新宋体" w:hAnsi="新宋体" w:hint="eastAsia"/>
           <w:sz w:val="20"/>
           <w:szCs w:val="20"/>
           <w:lang w:eastAsia="zh-CN"/>
@@ -1785,15 +1968,15 @@
         </w:numPr>
         <w:spacing w:after="0" w:line="240" w:lineRule="auto"/>
         <w:rPr>
-          <w:rFonts w:ascii="NSimSun" w:eastAsia="NSimSun" w:hAnsi="NSimSun"/>
-          <w:sz w:val="20"/>
-          <w:szCs w:val="20"/>
-          <w:lang w:eastAsia="zh-CN"/>
-        </w:rPr>
-      </w:pPr>
-      <w:r>
-        <w:rPr>
-          <w:rFonts w:ascii="NSimSun" w:eastAsia="NSimSun" w:hAnsi="NSimSun"/>
+          <w:rFonts w:ascii="新宋体" w:eastAsia="新宋体" w:hAnsi="新宋体"/>
+          <w:sz w:val="20"/>
+          <w:szCs w:val="20"/>
+          <w:lang w:eastAsia="zh-CN"/>
+        </w:rPr>
+      </w:pPr>
+      <w:r>
+        <w:rPr>
+          <w:rFonts w:ascii="新宋体" w:eastAsia="新宋体" w:hAnsi="新宋体"/>
           <w:sz w:val="20"/>
           <w:szCs w:val="20"/>
           <w:lang w:eastAsia="zh-CN"/>
@@ -1802,7 +1985,7 @@
       </w:r>
       <w:r>
         <w:rPr>
-          <w:rFonts w:ascii="NSimSun" w:eastAsia="NSimSun" w:hAnsi="NSimSun"/>
+          <w:rFonts w:ascii="新宋体" w:eastAsia="新宋体" w:hAnsi="新宋体"/>
           <w:sz w:val="20"/>
           <w:szCs w:val="20"/>
           <w:lang w:eastAsia="zh-CN"/>
@@ -1811,7 +1994,7 @@
       </w:r>
       <w:r>
         <w:rPr>
-          <w:rFonts w:ascii="NSimSun" w:eastAsia="NSimSun" w:hAnsi="NSimSun"/>
+          <w:rFonts w:ascii="新宋体" w:eastAsia="新宋体" w:hAnsi="新宋体"/>
           <w:sz w:val="20"/>
           <w:szCs w:val="20"/>
           <w:lang w:eastAsia="zh-CN"/>
@@ -1820,7 +2003,7 @@
       </w:r>
       <w:r>
         <w:rPr>
-          <w:rFonts w:ascii="NSimSun" w:eastAsia="NSimSun" w:hAnsi="NSimSun" w:hint="eastAsia"/>
+          <w:rFonts w:ascii="新宋体" w:eastAsia="新宋体" w:hAnsi="新宋体" w:hint="eastAsia"/>
           <w:b/>
           <w:bCs/>
           <w:sz w:val="20"/>
@@ -1831,7 +2014,7 @@
       </w:r>
       <w:r>
         <w:rPr>
-          <w:rFonts w:ascii="NSimSun" w:eastAsia="NSimSun" w:hAnsi="NSimSun" w:hint="eastAsia"/>
+          <w:rFonts w:ascii="新宋体" w:eastAsia="新宋体" w:hAnsi="新宋体" w:hint="eastAsia"/>
           <w:sz w:val="20"/>
           <w:szCs w:val="20"/>
           <w:lang w:eastAsia="zh-CN"/>
@@ -1840,7 +2023,7 @@
       </w:r>
       <w:r>
         <w:rPr>
-          <w:rFonts w:eastAsia="NSimSun"/>
+          <w:rFonts w:eastAsia="新宋体"/>
           <w:sz w:val="20"/>
           <w:szCs w:val="20"/>
           <w:lang w:eastAsia="zh-CN"/>
@@ -1849,7 +2032,7 @@
       </w:r>
       <w:r>
         <w:rPr>
-          <w:rFonts w:ascii="NSimSun" w:eastAsia="NSimSun" w:hAnsi="NSimSun" w:hint="eastAsia"/>
+          <w:rFonts w:ascii="新宋体" w:eastAsia="新宋体" w:hAnsi="新宋体" w:hint="eastAsia"/>
           <w:sz w:val="20"/>
           <w:szCs w:val="20"/>
           <w:lang w:eastAsia="zh-CN"/>
@@ -1866,15 +2049,15 @@
         </w:numPr>
         <w:spacing w:after="0" w:line="240" w:lineRule="auto"/>
         <w:rPr>
-          <w:rFonts w:ascii="NSimSun" w:eastAsia="NSimSun" w:hAnsi="NSimSun"/>
-          <w:sz w:val="20"/>
-          <w:szCs w:val="20"/>
-          <w:lang w:eastAsia="zh-CN"/>
-        </w:rPr>
-      </w:pPr>
-      <w:r>
-        <w:rPr>
-          <w:rFonts w:ascii="NSimSun" w:eastAsia="NSimSun" w:hAnsi="NSimSun"/>
+          <w:rFonts w:ascii="新宋体" w:eastAsia="新宋体" w:hAnsi="新宋体"/>
+          <w:sz w:val="20"/>
+          <w:szCs w:val="20"/>
+          <w:lang w:eastAsia="zh-CN"/>
+        </w:rPr>
+      </w:pPr>
+      <w:r>
+        <w:rPr>
+          <w:rFonts w:ascii="新宋体" w:eastAsia="新宋体" w:hAnsi="新宋体"/>
           <w:sz w:val="20"/>
           <w:szCs w:val="20"/>
           <w:lang w:eastAsia="zh-CN"/>
@@ -1883,7 +2066,7 @@
       </w:r>
       <w:r>
         <w:rPr>
-          <w:rFonts w:ascii="NSimSun" w:eastAsia="NSimSun" w:hAnsi="NSimSun"/>
+          <w:rFonts w:ascii="新宋体" w:eastAsia="新宋体" w:hAnsi="新宋体"/>
           <w:sz w:val="20"/>
           <w:szCs w:val="20"/>
           <w:lang w:eastAsia="zh-CN"/>
@@ -1892,7 +2075,7 @@
       </w:r>
       <w:r>
         <w:rPr>
-          <w:rFonts w:ascii="NSimSun" w:eastAsia="NSimSun" w:hAnsi="NSimSun" w:hint="eastAsia"/>
+          <w:rFonts w:ascii="新宋体" w:eastAsia="新宋体" w:hAnsi="新宋体" w:hint="eastAsia"/>
           <w:sz w:val="20"/>
           <w:szCs w:val="20"/>
           <w:lang w:eastAsia="zh-CN"/>
@@ -1901,7 +2084,7 @@
       </w:r>
       <w:r>
         <w:rPr>
-          <w:rFonts w:ascii="NSimSun" w:eastAsia="NSimSun" w:hAnsi="NSimSun"/>
+          <w:rFonts w:ascii="新宋体" w:eastAsia="新宋体" w:hAnsi="新宋体"/>
           <w:sz w:val="20"/>
           <w:szCs w:val="20"/>
           <w:lang w:eastAsia="zh-CN"/>
@@ -1910,7 +2093,7 @@
       </w:r>
       <w:r>
         <w:rPr>
-          <w:rFonts w:ascii="NSimSun" w:eastAsia="NSimSun" w:hAnsi="NSimSun" w:hint="eastAsia"/>
+          <w:rFonts w:ascii="新宋体" w:eastAsia="新宋体" w:hAnsi="新宋体" w:hint="eastAsia"/>
           <w:sz w:val="20"/>
           <w:szCs w:val="20"/>
           <w:lang w:eastAsia="zh-CN"/>
@@ -1919,7 +2102,7 @@
       </w:r>
       <w:r>
         <w:rPr>
-          <w:rFonts w:ascii="NSimSun" w:eastAsia="NSimSun" w:hAnsi="NSimSun" w:hint="eastAsia"/>
+          <w:rFonts w:ascii="新宋体" w:eastAsia="新宋体" w:hAnsi="新宋体" w:hint="eastAsia"/>
           <w:b/>
           <w:bCs/>
           <w:sz w:val="20"/>
@@ -1930,7 +2113,7 @@
       </w:r>
       <w:r>
         <w:rPr>
-          <w:rFonts w:ascii="NSimSun" w:eastAsia="NSimSun" w:hAnsi="NSimSun" w:hint="eastAsia"/>
+          <w:rFonts w:ascii="新宋体" w:eastAsia="新宋体" w:hAnsi="新宋体" w:hint="eastAsia"/>
           <w:sz w:val="20"/>
           <w:szCs w:val="20"/>
           <w:lang w:eastAsia="zh-CN"/>
@@ -1939,7 +2122,7 @@
       </w:r>
       <w:r>
         <w:rPr>
-          <w:rFonts w:eastAsia="NSimSun"/>
+          <w:rFonts w:eastAsia="新宋体"/>
           <w:sz w:val="20"/>
           <w:szCs w:val="20"/>
           <w:lang w:eastAsia="zh-CN"/>
@@ -1948,7 +2131,7 @@
       </w:r>
       <w:r>
         <w:rPr>
-          <w:rFonts w:ascii="NSimSun" w:eastAsia="NSimSun" w:hAnsi="NSimSun" w:hint="eastAsia"/>
+          <w:rFonts w:ascii="新宋体" w:eastAsia="新宋体" w:hAnsi="新宋体" w:hint="eastAsia"/>
           <w:sz w:val="20"/>
           <w:szCs w:val="20"/>
           <w:lang w:eastAsia="zh-CN"/>
@@ -1957,7 +2140,7 @@
       </w:r>
       <w:r>
         <w:rPr>
-          <w:rFonts w:ascii="NSimSun" w:eastAsia="NSimSun" w:hAnsi="NSimSun" w:hint="eastAsia"/>
+          <w:rFonts w:ascii="新宋体" w:eastAsia="新宋体" w:hAnsi="新宋体" w:hint="eastAsia"/>
           <w:b/>
           <w:bCs/>
           <w:sz w:val="20"/>
@@ -1968,7 +2151,7 @@
       </w:r>
       <w:r>
         <w:rPr>
-          <w:rFonts w:ascii="NSimSun" w:eastAsia="NSimSun" w:hAnsi="NSimSun" w:hint="eastAsia"/>
+          <w:rFonts w:ascii="新宋体" w:eastAsia="新宋体" w:hAnsi="新宋体" w:hint="eastAsia"/>
           <w:b/>
           <w:bCs/>
           <w:sz w:val="20"/>
@@ -1979,7 +2162,7 @@
       </w:r>
       <w:r>
         <w:rPr>
-          <w:rFonts w:ascii="NSimSun" w:eastAsia="NSimSun" w:hAnsi="NSimSun" w:hint="eastAsia"/>
+          <w:rFonts w:ascii="新宋体" w:eastAsia="新宋体" w:hAnsi="新宋体" w:hint="eastAsia"/>
           <w:sz w:val="20"/>
           <w:szCs w:val="20"/>
           <w:lang w:eastAsia="zh-CN"/>
@@ -1996,15 +2179,15 @@
         </w:numPr>
         <w:spacing w:after="0" w:line="240" w:lineRule="auto"/>
         <w:rPr>
-          <w:rFonts w:ascii="NSimSun" w:eastAsia="NSimSun" w:hAnsi="NSimSun"/>
-          <w:sz w:val="20"/>
-          <w:szCs w:val="20"/>
-          <w:lang w:eastAsia="zh-CN"/>
-        </w:rPr>
-      </w:pPr>
-      <w:r>
-        <w:rPr>
-          <w:rFonts w:ascii="NSimSun" w:eastAsia="NSimSun" w:hAnsi="NSimSun"/>
+          <w:rFonts w:ascii="新宋体" w:eastAsia="新宋体" w:hAnsi="新宋体"/>
+          <w:sz w:val="20"/>
+          <w:szCs w:val="20"/>
+          <w:lang w:eastAsia="zh-CN"/>
+        </w:rPr>
+      </w:pPr>
+      <w:r>
+        <w:rPr>
+          <w:rFonts w:ascii="新宋体" w:eastAsia="新宋体" w:hAnsi="新宋体"/>
           <w:sz w:val="20"/>
           <w:szCs w:val="20"/>
           <w:lang w:eastAsia="zh-CN"/>
@@ -2013,7 +2196,7 @@
       </w:r>
       <w:r>
         <w:rPr>
-          <w:rFonts w:ascii="NSimSun" w:eastAsia="NSimSun" w:hAnsi="NSimSun"/>
+          <w:rFonts w:ascii="新宋体" w:eastAsia="新宋体" w:hAnsi="新宋体"/>
           <w:sz w:val="20"/>
           <w:szCs w:val="20"/>
           <w:lang w:eastAsia="zh-CN"/>
@@ -2022,7 +2205,7 @@
       </w:r>
       <w:r>
         <w:rPr>
-          <w:rFonts w:ascii="NSimSun" w:eastAsia="NSimSun" w:hAnsi="NSimSun"/>
+          <w:rFonts w:ascii="新宋体" w:eastAsia="新宋体" w:hAnsi="新宋体"/>
           <w:sz w:val="20"/>
           <w:szCs w:val="20"/>
           <w:lang w:eastAsia="zh-CN"/>
@@ -2031,7 +2214,7 @@
       </w:r>
       <w:r>
         <w:rPr>
-          <w:rFonts w:ascii="NSimSun" w:eastAsia="NSimSun" w:hAnsi="NSimSun"/>
+          <w:rFonts w:ascii="新宋体" w:eastAsia="新宋体" w:hAnsi="新宋体"/>
           <w:sz w:val="20"/>
           <w:szCs w:val="20"/>
           <w:lang w:eastAsia="zh-CN"/>
@@ -2040,7 +2223,7 @@
       </w:r>
       <w:r>
         <w:rPr>
-          <w:rFonts w:ascii="NSimSun" w:eastAsia="NSimSun" w:hAnsi="NSimSun" w:hint="eastAsia"/>
+          <w:rFonts w:ascii="新宋体" w:eastAsia="新宋体" w:hAnsi="新宋体" w:hint="eastAsia"/>
           <w:b/>
           <w:bCs/>
           <w:sz w:val="20"/>
@@ -2051,7 +2234,7 @@
       </w:r>
       <w:r>
         <w:rPr>
-          <w:rFonts w:ascii="NSimSun" w:eastAsia="NSimSun" w:hAnsi="NSimSun" w:hint="eastAsia"/>
+          <w:rFonts w:ascii="新宋体" w:eastAsia="新宋体" w:hAnsi="新宋体" w:hint="eastAsia"/>
           <w:sz w:val="20"/>
           <w:szCs w:val="20"/>
           <w:lang w:eastAsia="zh-CN"/>
@@ -2060,7 +2243,7 @@
       </w:r>
       <w:r>
         <w:rPr>
-          <w:rFonts w:ascii="NSimSun" w:eastAsia="NSimSun" w:hAnsi="NSimSun" w:hint="eastAsia"/>
+          <w:rFonts w:ascii="新宋体" w:eastAsia="新宋体" w:hAnsi="新宋体" w:hint="eastAsia"/>
           <w:sz w:val="20"/>
           <w:szCs w:val="20"/>
           <w:lang w:eastAsia="zh-CN"/>
@@ -2069,7 +2252,7 @@
       </w:r>
       <w:r>
         <w:rPr>
-          <w:rFonts w:eastAsia="NSimSun"/>
+          <w:rFonts w:eastAsia="新宋体"/>
           <w:sz w:val="20"/>
           <w:szCs w:val="20"/>
           <w:lang w:eastAsia="zh-CN"/>
@@ -2078,7 +2261,7 @@
       </w:r>
       <w:r>
         <w:rPr>
-          <w:rFonts w:ascii="NSimSun" w:eastAsia="NSimSun" w:hAnsi="NSimSun" w:hint="eastAsia"/>
+          <w:rFonts w:ascii="新宋体" w:eastAsia="新宋体" w:hAnsi="新宋体" w:hint="eastAsia"/>
           <w:sz w:val="20"/>
           <w:szCs w:val="20"/>
           <w:lang w:eastAsia="zh-CN"/>
@@ -2087,7 +2270,7 @@
       </w:r>
       <w:r>
         <w:rPr>
-          <w:rFonts w:ascii="NSimSun" w:eastAsia="NSimSun" w:hAnsi="NSimSun" w:hint="eastAsia"/>
+          <w:rFonts w:ascii="新宋体" w:eastAsia="新宋体" w:hAnsi="新宋体" w:hint="eastAsia"/>
           <w:sz w:val="20"/>
           <w:szCs w:val="20"/>
           <w:lang w:eastAsia="zh-CN"/>
@@ -2096,7 +2279,7 @@
       </w:r>
       <w:r>
         <w:rPr>
-          <w:rFonts w:ascii="NSimSun" w:eastAsia="NSimSun" w:hAnsi="NSimSun" w:hint="eastAsia"/>
+          <w:rFonts w:ascii="新宋体" w:eastAsia="新宋体" w:hAnsi="新宋体" w:hint="eastAsia"/>
           <w:sz w:val="20"/>
           <w:szCs w:val="20"/>
           <w:lang w:eastAsia="zh-CN"/>
@@ -2105,7 +2288,7 @@
       </w:r>
       <w:r>
         <w:rPr>
-          <w:rFonts w:ascii="NSimSun" w:eastAsia="NSimSun" w:hAnsi="NSimSun" w:hint="eastAsia"/>
+          <w:rFonts w:ascii="新宋体" w:eastAsia="新宋体" w:hAnsi="新宋体" w:hint="eastAsia"/>
           <w:sz w:val="20"/>
           <w:szCs w:val="20"/>
           <w:lang w:eastAsia="zh-CN"/>
@@ -2114,7 +2297,7 @@
       </w:r>
       <w:r>
         <w:rPr>
-          <w:rFonts w:ascii="NSimSun" w:eastAsia="NSimSun" w:hAnsi="NSimSun" w:hint="eastAsia"/>
+          <w:rFonts w:ascii="新宋体" w:eastAsia="新宋体" w:hAnsi="新宋体" w:hint="eastAsia"/>
           <w:sz w:val="20"/>
           <w:szCs w:val="20"/>
           <w:lang w:eastAsia="zh-CN"/>
@@ -2131,15 +2314,15 @@
         </w:numPr>
         <w:spacing w:after="0" w:line="240" w:lineRule="auto"/>
         <w:rPr>
-          <w:rFonts w:ascii="NSimSun" w:eastAsia="NSimSun" w:hAnsi="NSimSun"/>
-          <w:sz w:val="20"/>
-          <w:szCs w:val="20"/>
-          <w:lang w:eastAsia="zh-CN"/>
-        </w:rPr>
-      </w:pPr>
-      <w:r>
-        <w:rPr>
-          <w:rFonts w:ascii="NSimSun" w:eastAsia="NSimSun" w:hAnsi="NSimSun"/>
+          <w:rFonts w:ascii="新宋体" w:eastAsia="新宋体" w:hAnsi="新宋体"/>
+          <w:sz w:val="20"/>
+          <w:szCs w:val="20"/>
+          <w:lang w:eastAsia="zh-CN"/>
+        </w:rPr>
+      </w:pPr>
+      <w:r>
+        <w:rPr>
+          <w:rFonts w:ascii="新宋体" w:eastAsia="新宋体" w:hAnsi="新宋体"/>
           <w:sz w:val="20"/>
           <w:szCs w:val="20"/>
           <w:lang w:eastAsia="zh-CN"/>
@@ -2148,7 +2331,7 @@
       </w:r>
       <w:r>
         <w:rPr>
-          <w:rFonts w:ascii="NSimSun" w:eastAsia="NSimSun" w:hAnsi="NSimSun"/>
+          <w:rFonts w:ascii="新宋体" w:eastAsia="新宋体" w:hAnsi="新宋体"/>
           <w:sz w:val="20"/>
           <w:szCs w:val="20"/>
           <w:lang w:eastAsia="zh-CN"/>
@@ -2157,7 +2340,7 @@
       </w:r>
       <w:r>
         <w:rPr>
-          <w:rFonts w:ascii="NSimSun" w:eastAsia="NSimSun" w:hAnsi="NSimSun"/>
+          <w:rFonts w:ascii="新宋体" w:eastAsia="新宋体" w:hAnsi="新宋体"/>
           <w:sz w:val="20"/>
           <w:szCs w:val="20"/>
           <w:lang w:eastAsia="zh-CN"/>
@@ -2166,7 +2349,7 @@
       </w:r>
       <w:r>
         <w:rPr>
-          <w:rFonts w:ascii="NSimSun" w:eastAsia="NSimSun" w:hAnsi="NSimSun"/>
+          <w:rFonts w:ascii="新宋体" w:eastAsia="新宋体" w:hAnsi="新宋体"/>
           <w:sz w:val="20"/>
           <w:szCs w:val="20"/>
           <w:lang w:eastAsia="zh-CN"/>
@@ -2175,7 +2358,7 @@
       </w:r>
       <w:r>
         <w:rPr>
-          <w:rFonts w:ascii="NSimSun" w:eastAsia="NSimSun" w:hAnsi="NSimSun" w:hint="eastAsia"/>
+          <w:rFonts w:ascii="新宋体" w:eastAsia="新宋体" w:hAnsi="新宋体" w:hint="eastAsia"/>
           <w:sz w:val="20"/>
           <w:szCs w:val="20"/>
           <w:lang w:eastAsia="zh-CN"/>
@@ -2184,7 +2367,7 @@
       </w:r>
       <w:r>
         <w:rPr>
-          <w:rFonts w:eastAsia="NSimSun"/>
+          <w:rFonts w:eastAsia="新宋体"/>
           <w:sz w:val="20"/>
           <w:szCs w:val="20"/>
           <w:lang w:eastAsia="zh-CN"/>
@@ -2193,7 +2376,7 @@
       </w:r>
       <w:r>
         <w:rPr>
-          <w:rFonts w:ascii="NSimSun" w:eastAsia="NSimSun" w:hAnsi="NSimSun" w:hint="eastAsia"/>
+          <w:rFonts w:ascii="新宋体" w:eastAsia="新宋体" w:hAnsi="新宋体" w:hint="eastAsia"/>
           <w:sz w:val="20"/>
           <w:szCs w:val="20"/>
           <w:lang w:eastAsia="zh-CN"/>
@@ -2202,7 +2385,7 @@
       </w:r>
       <w:r>
         <w:rPr>
-          <w:rFonts w:eastAsia="NSimSun"/>
+          <w:rFonts w:eastAsia="新宋体"/>
           <w:sz w:val="20"/>
           <w:szCs w:val="20"/>
           <w:lang w:eastAsia="zh-CN"/>
@@ -2211,7 +2394,7 @@
       </w:r>
       <w:r>
         <w:rPr>
-          <w:rFonts w:ascii="NSimSun" w:eastAsia="NSimSun" w:hAnsi="NSimSun" w:hint="eastAsia"/>
+          <w:rFonts w:ascii="新宋体" w:eastAsia="新宋体" w:hAnsi="新宋体" w:hint="eastAsia"/>
           <w:sz w:val="20"/>
           <w:szCs w:val="20"/>
           <w:lang w:eastAsia="zh-CN"/>
@@ -2220,7 +2403,7 @@
       </w:r>
       <w:r>
         <w:rPr>
-          <w:rFonts w:eastAsia="NSimSun"/>
+          <w:rFonts w:eastAsia="新宋体"/>
           <w:sz w:val="20"/>
           <w:szCs w:val="20"/>
           <w:lang w:eastAsia="zh-CN"/>
@@ -2229,7 +2412,7 @@
       </w:r>
       <w:r>
         <w:rPr>
-          <w:rFonts w:ascii="NSimSun" w:eastAsia="NSimSun" w:hAnsi="NSimSun" w:hint="eastAsia"/>
+          <w:rFonts w:ascii="新宋体" w:eastAsia="新宋体" w:hAnsi="新宋体" w:hint="eastAsia"/>
           <w:sz w:val="20"/>
           <w:szCs w:val="20"/>
           <w:lang w:eastAsia="zh-CN"/>
@@ -2238,7 +2421,7 @@
       </w:r>
       <w:r>
         <w:rPr>
-          <w:rFonts w:ascii="NSimSun" w:eastAsia="NSimSun" w:hAnsi="NSimSun"/>
+          <w:rFonts w:ascii="新宋体" w:eastAsia="新宋体" w:hAnsi="新宋体"/>
           <w:sz w:val="20"/>
           <w:szCs w:val="20"/>
           <w:lang w:eastAsia="zh-CN"/>
@@ -2247,7 +2430,7 @@
       </w:r>
       <w:r>
         <w:rPr>
-          <w:rFonts w:ascii="NSimSun" w:eastAsia="NSimSun" w:hAnsi="NSimSun" w:hint="eastAsia"/>
+          <w:rFonts w:ascii="新宋体" w:eastAsia="新宋体" w:hAnsi="新宋体" w:hint="eastAsia"/>
           <w:sz w:val="20"/>
           <w:szCs w:val="20"/>
           <w:lang w:eastAsia="zh-CN"/>
@@ -2259,7 +2442,7 @@
       <w:pPr>
         <w:spacing w:after="0" w:line="240" w:lineRule="auto"/>
         <w:rPr>
-          <w:rFonts w:ascii="NSimSun" w:eastAsia="NSimSun" w:hAnsi="NSimSun"/>
+          <w:rFonts w:ascii="新宋体" w:eastAsia="新宋体" w:hAnsi="新宋体"/>
           <w:sz w:val="10"/>
           <w:szCs w:val="10"/>
           <w:lang w:eastAsia="zh-CN"/>
@@ -2293,7 +2476,7 @@
     </w:p>
     <w:p>
       <w:pPr>
-        <w:spacing w:after="60" w:line="240" w:lineRule="auto"/>
+        <w:spacing w:after="60" w:line="180" w:lineRule="auto"/>
         <w:jc w:val="both"/>
         <w:rPr>
           <w:sz w:val="20"/>
@@ -2335,7 +2518,23 @@
           <w:sz w:val="20"/>
           <w:szCs w:val="20"/>
         </w:rPr>
-        <w:t>Python, Matlab, C++</w:t>
+        <w:t xml:space="preserve">Python, </w:t>
+      </w:r>
+      <w:proofErr w:type="spellStart"/>
+      <w:r>
+        <w:rPr>
+          <w:sz w:val="20"/>
+          <w:szCs w:val="20"/>
+        </w:rPr>
+        <w:t>Matlab</w:t>
+      </w:r>
+      <w:proofErr w:type="spellEnd"/>
+      <w:r>
+        <w:rPr>
+          <w:sz w:val="20"/>
+          <w:szCs w:val="20"/>
+        </w:rPr>
+        <w:t>, C++</w:t>
       </w:r>
       <w:r>
         <w:rPr>
@@ -2368,15 +2567,23 @@
     </w:p>
     <w:p>
       <w:pPr>
-        <w:spacing w:after="60" w:line="240" w:lineRule="auto"/>
+        <w:spacing w:after="60" w:line="180" w:lineRule="auto"/>
         <w:jc w:val="both"/>
         <w:rPr>
+          <w:sz w:val="20"/>
+          <w:szCs w:val="20"/>
+          <w:lang w:eastAsia="zh-CN"/>
+        </w:rPr>
+      </w:pPr>
+      <w:r>
+        <w:rPr>
           <w:rFonts w:hint="eastAsia"/>
           <w:sz w:val="20"/>
           <w:szCs w:val="20"/>
           <w:lang w:eastAsia="zh-CN"/>
         </w:rPr>
-      </w:pPr>
+        <w:t>库</w:t>
+      </w:r>
       <w:r>
         <w:rPr>
           <w:rFonts w:hint="eastAsia"/>
@@ -2384,15 +2591,6 @@
           <w:szCs w:val="20"/>
           <w:lang w:eastAsia="zh-CN"/>
         </w:rPr>
-        <w:t>库</w:t>
-      </w:r>
-      <w:r>
-        <w:rPr>
-          <w:rFonts w:hint="eastAsia"/>
-          <w:sz w:val="20"/>
-          <w:szCs w:val="20"/>
-          <w:lang w:eastAsia="zh-CN"/>
-        </w:rPr>
         <w:t>与平台</w:t>
       </w:r>
       <w:r>
@@ -2414,7 +2612,39 @@
           <w:sz w:val="20"/>
           <w:szCs w:val="20"/>
         </w:rPr>
-        <w:t>OpenCV, Keras, sklearn, pandas</w:t>
+        <w:t xml:space="preserve">OpenCV, </w:t>
+      </w:r>
+      <w:proofErr w:type="spellStart"/>
+      <w:r>
+        <w:rPr>
+          <w:sz w:val="20"/>
+          <w:szCs w:val="20"/>
+        </w:rPr>
+        <w:t>Keras</w:t>
+      </w:r>
+      <w:proofErr w:type="spellEnd"/>
+      <w:r>
+        <w:rPr>
+          <w:sz w:val="20"/>
+          <w:szCs w:val="20"/>
+        </w:rPr>
+        <w:t xml:space="preserve">, </w:t>
+      </w:r>
+      <w:proofErr w:type="spellStart"/>
+      <w:r>
+        <w:rPr>
+          <w:sz w:val="20"/>
+          <w:szCs w:val="20"/>
+        </w:rPr>
+        <w:t>sklearn</w:t>
+      </w:r>
+      <w:proofErr w:type="spellEnd"/>
+      <w:r>
+        <w:rPr>
+          <w:sz w:val="20"/>
+          <w:szCs w:val="20"/>
+        </w:rPr>
+        <w:t>, pandas</w:t>
       </w:r>
       <w:r>
         <w:rPr>
@@ -2430,12 +2660,21 @@
         </w:rPr>
         <w:t xml:space="preserve"> </w:t>
       </w:r>
-      <w:r>
-        <w:rPr>
-          <w:sz w:val="20"/>
-          <w:szCs w:val="20"/>
-        </w:rPr>
-        <w:t xml:space="preserve">Jupyter Notebook, </w:t>
+      <w:proofErr w:type="spellStart"/>
+      <w:r>
+        <w:rPr>
+          <w:sz w:val="20"/>
+          <w:szCs w:val="20"/>
+        </w:rPr>
+        <w:t>Jupyter</w:t>
+      </w:r>
+      <w:proofErr w:type="spellEnd"/>
+      <w:r>
+        <w:rPr>
+          <w:sz w:val="20"/>
+          <w:szCs w:val="20"/>
+        </w:rPr>
+        <w:t xml:space="preserve"> Notebook, </w:t>
       </w:r>
       <w:r>
         <w:rPr>
@@ -2451,12 +2690,10 @@
         </w:rPr>
         <w:t>w, ROS</w:t>
       </w:r>
-      <w:bookmarkStart w:id="0" w:name="_GoBack"/>
-      <w:bookmarkEnd w:id="0"/>
     </w:p>
     <w:p>
       <w:pPr>
-        <w:spacing w:after="60" w:line="240" w:lineRule="auto"/>
+        <w:spacing w:after="60" w:line="180" w:lineRule="auto"/>
         <w:jc w:val="both"/>
         <w:rPr>
           <w:sz w:val="20"/>
@@ -2498,12 +2735,28 @@
           <w:sz w:val="20"/>
           <w:szCs w:val="20"/>
         </w:rPr>
-        <w:t>Visual Studio, IntellJ, LabView, SolidWorks</w:t>
+        <w:t xml:space="preserve">Visual Studio, </w:t>
+      </w:r>
+      <w:proofErr w:type="spellStart"/>
+      <w:r>
+        <w:rPr>
+          <w:sz w:val="20"/>
+          <w:szCs w:val="20"/>
+        </w:rPr>
+        <w:t>IntellJ</w:t>
+      </w:r>
+      <w:proofErr w:type="spellEnd"/>
+      <w:r>
+        <w:rPr>
+          <w:sz w:val="20"/>
+          <w:szCs w:val="20"/>
+        </w:rPr>
+        <w:t>, LabView, SolidWorks</w:t>
       </w:r>
     </w:p>
     <w:p>
       <w:pPr>
-        <w:spacing w:after="0" w:line="240" w:lineRule="auto"/>
+        <w:spacing w:after="0" w:line="180" w:lineRule="auto"/>
         <w:jc w:val="both"/>
         <w:rPr>
           <w:sz w:val="20"/>
@@ -2540,6 +2793,7 @@
         </w:rPr>
         <w:t xml:space="preserve">Arduino UNO with ATmega328 microprocessor, </w:t>
       </w:r>
+      <w:proofErr w:type="spellStart"/>
       <w:r>
         <w:rPr>
           <w:rFonts w:hint="eastAsia"/>
@@ -2549,6 +2803,7 @@
         </w:rPr>
         <w:t>RaspberryPi</w:t>
       </w:r>
+      <w:proofErr w:type="spellEnd"/>
       <w:r>
         <w:rPr>
           <w:sz w:val="20"/>
@@ -2619,6 +2874,158 @@
           <w:lang w:eastAsia="zh-CN"/>
         </w:rPr>
         <w:t>荣誉和奖励</w:t>
+      </w:r>
+      <w:r>
+        <w:rPr>
+          <w:rFonts w:hint="eastAsia"/>
+          <w:b/>
+          <w:sz w:val="20"/>
+          <w:szCs w:val="20"/>
+          <w:lang w:eastAsia="zh-CN"/>
+        </w:rPr>
+        <w:t>及其技能</w:t>
+      </w:r>
+    </w:p>
+    <w:p>
+      <w:pPr>
+        <w:pStyle w:val="ListParagraph"/>
+        <w:numPr>
+          <w:ilvl w:val="0"/>
+          <w:numId w:val="6"/>
+        </w:numPr>
+        <w:spacing w:after="60" w:line="240" w:lineRule="auto"/>
+        <w:rPr>
+          <w:rFonts w:ascii="新宋体" w:eastAsia="新宋体" w:hAnsi="新宋体"/>
+          <w:sz w:val="20"/>
+          <w:szCs w:val="20"/>
+          <w:lang w:eastAsia="zh-CN"/>
+        </w:rPr>
+      </w:pPr>
+      <w:r>
+        <w:rPr>
+          <w:rFonts w:ascii="新宋体" w:eastAsia="新宋体" w:hAnsi="新宋体"/>
+          <w:sz w:val="20"/>
+          <w:szCs w:val="20"/>
+          <w:lang w:eastAsia="zh-CN"/>
+        </w:rPr>
+        <w:t xml:space="preserve">2019 </w:t>
+      </w:r>
+      <w:r>
+        <w:rPr>
+          <w:rFonts w:ascii="新宋体" w:eastAsia="新宋体" w:hAnsi="新宋体"/>
+          <w:sz w:val="20"/>
+          <w:szCs w:val="20"/>
+          <w:lang w:eastAsia="zh-CN"/>
+        </w:rPr>
+        <w:tab/>
+      </w:r>
+      <w:r>
+        <w:rPr>
+          <w:rFonts w:ascii="新宋体" w:eastAsia="新宋体" w:hAnsi="新宋体"/>
+          <w:sz w:val="20"/>
+          <w:szCs w:val="20"/>
+          <w:lang w:eastAsia="zh-CN"/>
+        </w:rPr>
+        <w:tab/>
+      </w:r>
+      <w:r>
+        <w:rPr>
+          <w:rFonts w:ascii="新宋体" w:eastAsia="新宋体" w:hAnsi="新宋体"/>
+          <w:sz w:val="20"/>
+          <w:szCs w:val="20"/>
+          <w:lang w:eastAsia="zh-CN"/>
+        </w:rPr>
+        <w:t xml:space="preserve">| </w:t>
+      </w:r>
+      <w:r>
+        <w:rPr>
+          <w:rFonts w:ascii="新宋体" w:eastAsia="新宋体" w:hAnsi="新宋体"/>
+          <w:sz w:val="20"/>
+          <w:szCs w:val="20"/>
+          <w:lang w:eastAsia="zh-CN"/>
+        </w:rPr>
+        <w:tab/>
+      </w:r>
+      <w:r>
+        <w:rPr>
+          <w:rFonts w:ascii="新宋体" w:eastAsia="新宋体" w:hAnsi="新宋体" w:hint="eastAsia"/>
+          <w:sz w:val="20"/>
+          <w:szCs w:val="20"/>
+          <w:lang w:eastAsia="zh-CN"/>
+        </w:rPr>
+        <w:t>美国实验动物</w:t>
+      </w:r>
+      <w:r>
+        <w:rPr>
+          <w:rFonts w:ascii="新宋体" w:eastAsia="新宋体" w:hAnsi="新宋体"/>
+          <w:sz w:val="20"/>
+          <w:szCs w:val="20"/>
+          <w:lang w:eastAsia="zh-CN"/>
+        </w:rPr>
+        <w:t>科学协会年会</w:t>
+      </w:r>
+      <w:r>
+        <w:rPr>
+          <w:rFonts w:ascii="新宋体" w:eastAsia="新宋体" w:hAnsi="新宋体" w:hint="eastAsia"/>
+          <w:sz w:val="20"/>
+          <w:szCs w:val="20"/>
+          <w:lang w:eastAsia="zh-CN"/>
+        </w:rPr>
+        <w:t xml:space="preserve"> 代表</w:t>
+      </w:r>
+      <w:r>
+        <w:rPr>
+          <w:rFonts w:eastAsia="新宋体"/>
+          <w:sz w:val="20"/>
+          <w:szCs w:val="20"/>
+          <w:lang w:eastAsia="zh-CN"/>
+        </w:rPr>
+        <w:t>Animal Care Systems</w:t>
+      </w:r>
+      <w:r>
+        <w:rPr>
+          <w:rFonts w:ascii="新宋体" w:eastAsia="新宋体" w:hAnsi="新宋体" w:hint="eastAsia"/>
+          <w:sz w:val="20"/>
+          <w:szCs w:val="20"/>
+          <w:lang w:eastAsia="zh-CN"/>
+        </w:rPr>
+        <w:t>中国</w:t>
+      </w:r>
+      <w:r>
+        <w:rPr>
+          <w:rFonts w:ascii="新宋体" w:eastAsia="新宋体" w:hAnsi="新宋体"/>
+          <w:sz w:val="20"/>
+          <w:szCs w:val="20"/>
+          <w:lang w:eastAsia="zh-CN"/>
+        </w:rPr>
+        <w:t>代理商</w:t>
+      </w:r>
+      <w:r>
+        <w:rPr>
+          <w:rFonts w:ascii="新宋体" w:eastAsia="新宋体" w:hAnsi="新宋体" w:hint="eastAsia"/>
+          <w:sz w:val="20"/>
+          <w:szCs w:val="20"/>
+          <w:lang w:eastAsia="zh-CN"/>
+        </w:rPr>
+        <w:t>实时</w:t>
+      </w:r>
+      <w:r>
+        <w:rPr>
+          <w:rFonts w:ascii="新宋体" w:eastAsia="新宋体" w:hAnsi="新宋体"/>
+          <w:sz w:val="20"/>
+          <w:szCs w:val="20"/>
+          <w:lang w:eastAsia="zh-CN"/>
+        </w:rPr>
+        <w:t>翻译</w:t>
+      </w:r>
+      <w:r>
+        <w:rPr>
+          <w:rFonts w:ascii="新宋体" w:eastAsia="新宋体" w:hAnsi="新宋体" w:hint="eastAsia"/>
+          <w:sz w:val="20"/>
+          <w:szCs w:val="20"/>
+          <w:lang w:eastAsia="zh-CN"/>
+        </w:rPr>
+        <w:t xml:space="preserve"> </w:t>
       </w:r>
     </w:p>
     <w:p>
@@ -2637,7 +3044,7 @@
       </w:pPr>
       <w:r>
         <w:rPr>
-          <w:rFonts w:ascii="NSimSun" w:eastAsia="NSimSun" w:hAnsi="NSimSun"/>
+          <w:rFonts w:ascii="新宋体" w:eastAsia="新宋体" w:hAnsi="新宋体"/>
           <w:sz w:val="20"/>
           <w:szCs w:val="20"/>
           <w:lang w:eastAsia="zh-CN"/>
@@ -2646,7 +3053,7 @@
       </w:r>
       <w:r>
         <w:rPr>
-          <w:rFonts w:ascii="NSimSun" w:eastAsia="NSimSun" w:hAnsi="NSimSun"/>
+          <w:rFonts w:ascii="新宋体" w:eastAsia="新宋体" w:hAnsi="新宋体"/>
           <w:sz w:val="20"/>
           <w:szCs w:val="20"/>
           <w:lang w:eastAsia="zh-CN"/>
@@ -2656,7 +3063,7 @@
       </w:r>
       <w:r>
         <w:rPr>
-          <w:rFonts w:ascii="NSimSun" w:eastAsia="NSimSun" w:hAnsi="NSimSun"/>
+          <w:rFonts w:ascii="新宋体" w:eastAsia="新宋体" w:hAnsi="新宋体"/>
           <w:sz w:val="20"/>
           <w:szCs w:val="20"/>
           <w:lang w:eastAsia="zh-CN"/>
@@ -2665,7 +3072,7 @@
       </w:r>
       <w:r>
         <w:rPr>
-          <w:rFonts w:ascii="NSimSun" w:eastAsia="NSimSun" w:hAnsi="NSimSun" w:hint="eastAsia"/>
+          <w:rFonts w:ascii="新宋体" w:eastAsia="新宋体" w:hAnsi="新宋体" w:hint="eastAsia"/>
           <w:sz w:val="20"/>
           <w:szCs w:val="20"/>
           <w:lang w:eastAsia="zh-CN"/>
@@ -2674,7 +3081,7 @@
       </w:r>
       <w:r>
         <w:rPr>
-          <w:rFonts w:eastAsia="NSimSun"/>
+          <w:rFonts w:eastAsia="新宋体"/>
           <w:sz w:val="20"/>
           <w:szCs w:val="20"/>
           <w:lang w:eastAsia="zh-CN"/>
@@ -2683,7 +3090,7 @@
       </w:r>
       <w:r>
         <w:rPr>
-          <w:rFonts w:ascii="NSimSun" w:eastAsia="NSimSun" w:hAnsi="NSimSun" w:hint="eastAsia"/>
+          <w:rFonts w:ascii="新宋体" w:eastAsia="新宋体" w:hAnsi="新宋体" w:hint="eastAsia"/>
           <w:sz w:val="20"/>
           <w:szCs w:val="20"/>
           <w:lang w:eastAsia="zh-CN"/>
@@ -2692,7 +3099,7 @@
       </w:r>
       <w:r>
         <w:rPr>
-          <w:rFonts w:ascii="NSimSun" w:eastAsia="NSimSun" w:hAnsi="NSimSun"/>
+          <w:rFonts w:ascii="新宋体" w:eastAsia="新宋体" w:hAnsi="新宋体"/>
           <w:sz w:val="20"/>
           <w:szCs w:val="20"/>
           <w:lang w:eastAsia="zh-CN"/>
@@ -2701,7 +3108,7 @@
       </w:r>
       <w:r>
         <w:rPr>
-          <w:rFonts w:ascii="NSimSun" w:eastAsia="NSimSun" w:hAnsi="NSimSun"/>
+          <w:rFonts w:ascii="新宋体" w:eastAsia="新宋体" w:hAnsi="新宋体"/>
           <w:sz w:val="20"/>
           <w:szCs w:val="20"/>
           <w:lang w:eastAsia="zh-CN"/>
@@ -2710,7 +3117,7 @@
       </w:r>
       <w:r>
         <w:rPr>
-          <w:rFonts w:ascii="NSimSun" w:eastAsia="NSimSun" w:hAnsi="NSimSun"/>
+          <w:rFonts w:ascii="新宋体" w:eastAsia="新宋体" w:hAnsi="新宋体"/>
           <w:sz w:val="20"/>
           <w:szCs w:val="20"/>
           <w:lang w:eastAsia="zh-CN"/>
@@ -2719,7 +3126,7 @@
       </w:r>
       <w:r>
         <w:rPr>
-          <w:rFonts w:ascii="NSimSun" w:eastAsia="NSimSun" w:hAnsi="NSimSun"/>
+          <w:rFonts w:ascii="新宋体" w:eastAsia="新宋体" w:hAnsi="新宋体"/>
           <w:sz w:val="20"/>
           <w:szCs w:val="20"/>
           <w:lang w:eastAsia="zh-CN"/>
@@ -2728,7 +3135,7 @@
       </w:r>
       <w:r>
         <w:rPr>
-          <w:rFonts w:ascii="NSimSun" w:eastAsia="NSimSun" w:hAnsi="NSimSun"/>
+          <w:rFonts w:ascii="新宋体" w:eastAsia="新宋体" w:hAnsi="新宋体"/>
           <w:sz w:val="20"/>
           <w:szCs w:val="20"/>
           <w:lang w:eastAsia="zh-CN"/>
@@ -2752,7 +3159,7 @@
       </w:pPr>
       <w:r>
         <w:rPr>
-          <w:rFonts w:ascii="NSimSun" w:eastAsia="NSimSun" w:hAnsi="NSimSun"/>
+          <w:rFonts w:ascii="新宋体" w:eastAsia="新宋体" w:hAnsi="新宋体"/>
           <w:sz w:val="20"/>
           <w:szCs w:val="20"/>
           <w:lang w:eastAsia="zh-CN"/>
@@ -2761,7 +3168,7 @@
       </w:r>
       <w:r>
         <w:rPr>
-          <w:rFonts w:ascii="NSimSun" w:eastAsia="NSimSun" w:hAnsi="NSimSun"/>
+          <w:rFonts w:ascii="新宋体" w:eastAsia="新宋体" w:hAnsi="新宋体"/>
           <w:sz w:val="20"/>
           <w:szCs w:val="20"/>
           <w:lang w:eastAsia="zh-CN"/>
@@ -2771,7 +3178,7 @@
       </w:r>
       <w:r>
         <w:rPr>
-          <w:rFonts w:ascii="NSimSun" w:eastAsia="NSimSun" w:hAnsi="NSimSun"/>
+          <w:rFonts w:ascii="新宋体" w:eastAsia="新宋体" w:hAnsi="新宋体"/>
           <w:sz w:val="20"/>
           <w:szCs w:val="20"/>
           <w:lang w:eastAsia="zh-CN"/>
@@ -2780,7 +3187,7 @@
       </w:r>
       <w:r>
         <w:rPr>
-          <w:rFonts w:eastAsia="NSimSun" w:hint="eastAsia"/>
+          <w:rFonts w:eastAsia="新宋体" w:hint="eastAsia"/>
           <w:sz w:val="20"/>
           <w:szCs w:val="20"/>
           <w:lang w:eastAsia="zh-CN"/>
@@ -2789,7 +3196,7 @@
       </w:r>
       <w:r>
         <w:rPr>
-          <w:rFonts w:ascii="NSimSun" w:eastAsia="NSimSun" w:hAnsi="NSimSun" w:hint="eastAsia"/>
+          <w:rFonts w:ascii="新宋体" w:eastAsia="新宋体" w:hAnsi="新宋体" w:hint="eastAsia"/>
           <w:sz w:val="20"/>
           <w:szCs w:val="20"/>
           <w:lang w:eastAsia="zh-CN"/>
@@ -2853,7 +3260,7 @@
       </w:pPr>
       <w:r>
         <w:rPr>
-          <w:rFonts w:ascii="NSimSun" w:eastAsia="NSimSun" w:hAnsi="NSimSun"/>
+          <w:rFonts w:ascii="新宋体" w:eastAsia="新宋体" w:hAnsi="新宋体"/>
           <w:sz w:val="20"/>
           <w:szCs w:val="20"/>
           <w:lang w:eastAsia="zh-CN"/>
@@ -2862,7 +3269,7 @@
       </w:r>
       <w:r>
         <w:rPr>
-          <w:rFonts w:ascii="NSimSun" w:eastAsia="NSimSun" w:hAnsi="NSimSun"/>
+          <w:rFonts w:ascii="新宋体" w:eastAsia="新宋体" w:hAnsi="新宋体"/>
           <w:sz w:val="20"/>
           <w:szCs w:val="20"/>
           <w:lang w:eastAsia="zh-CN"/>
@@ -2871,16 +3278,25 @@
       </w:r>
       <w:r>
         <w:rPr>
-          <w:rFonts w:ascii="NSimSun" w:eastAsia="NSimSun" w:hAnsi="NSimSun"/>
-          <w:sz w:val="20"/>
-          <w:szCs w:val="20"/>
-          <w:lang w:eastAsia="zh-CN"/>
-        </w:rPr>
-        <w:t xml:space="preserve"> – 2016</w:t>
-      </w:r>
-      <w:r>
-        <w:rPr>
-          <w:rFonts w:eastAsia="NSimSun" w:hint="eastAsia"/>
+          <w:rFonts w:ascii="新宋体" w:eastAsia="新宋体" w:hAnsi="新宋体"/>
+          <w:sz w:val="20"/>
+          <w:szCs w:val="20"/>
+          <w:lang w:eastAsia="zh-CN"/>
+        </w:rPr>
+        <w:t xml:space="preserve"> – </w:t>
+      </w:r>
+      <w:r>
+        <w:rPr>
+          <w:rFonts w:ascii="新宋体" w:eastAsia="新宋体" w:hAnsi="新宋体"/>
+          <w:sz w:val="20"/>
+          <w:szCs w:val="20"/>
+          <w:lang w:eastAsia="zh-CN"/>
+        </w:rPr>
+        <w:t>2016</w:t>
+      </w:r>
+      <w:r>
+        <w:rPr>
+          <w:rFonts w:eastAsia="新宋体"/>
           <w:sz w:val="20"/>
           <w:szCs w:val="20"/>
           <w:lang w:eastAsia="zh-CN"/>
@@ -2889,7 +3305,43 @@
       </w:r>
       <w:r>
         <w:rPr>
-          <w:rFonts w:eastAsia="NSimSun"/>
+          <w:rFonts w:eastAsia="新宋体"/>
+          <w:sz w:val="20"/>
+          <w:szCs w:val="20"/>
+          <w:lang w:eastAsia="zh-CN"/>
+        </w:rPr>
+        <w:tab/>
+      </w:r>
+      <w:r>
+        <w:rPr>
+          <w:rFonts w:ascii="新宋体" w:eastAsia="新宋体" w:hAnsi="新宋体"/>
+          <w:sz w:val="20"/>
+          <w:szCs w:val="20"/>
+          <w:lang w:eastAsia="zh-CN"/>
+        </w:rPr>
+        <w:t>|</w:t>
+      </w:r>
+      <w:r>
+        <w:rPr>
+          <w:rFonts w:eastAsia="新宋体"/>
+          <w:sz w:val="20"/>
+          <w:szCs w:val="20"/>
+          <w:lang w:eastAsia="zh-CN"/>
+        </w:rPr>
+        <w:tab/>
+      </w:r>
+      <w:r>
+        <w:rPr>
+          <w:rFonts w:eastAsia="新宋体"/>
+          <w:sz w:val="20"/>
+          <w:szCs w:val="20"/>
+          <w:lang w:eastAsia="zh-CN"/>
+        </w:rPr>
+        <w:t>RSJ/KROS</w:t>
+      </w:r>
+      <w:r>
+        <w:rPr>
+          <w:rFonts w:ascii="新宋体" w:eastAsia="新宋体" w:hAnsi="新宋体"/>
           <w:sz w:val="20"/>
           <w:szCs w:val="20"/>
           <w:lang w:eastAsia="zh-CN"/>
@@ -2898,52 +3350,7 @@
       </w:r>
       <w:r>
         <w:rPr>
-          <w:rFonts w:eastAsia="NSimSun"/>
-          <w:sz w:val="20"/>
-          <w:szCs w:val="20"/>
-          <w:lang w:eastAsia="zh-CN"/>
-        </w:rPr>
-        <w:tab/>
-      </w:r>
-      <w:r>
-        <w:rPr>
-          <w:rFonts w:ascii="NSimSun" w:eastAsia="NSimSun" w:hAnsi="NSimSun"/>
-          <w:sz w:val="20"/>
-          <w:szCs w:val="20"/>
-          <w:lang w:eastAsia="zh-CN"/>
-        </w:rPr>
-        <w:t>|</w:t>
-      </w:r>
-      <w:r>
-        <w:rPr>
-          <w:rFonts w:eastAsia="NSimSun"/>
-          <w:sz w:val="20"/>
-          <w:szCs w:val="20"/>
-          <w:lang w:eastAsia="zh-CN"/>
-        </w:rPr>
-        <w:tab/>
-      </w:r>
-      <w:r>
-        <w:rPr>
-          <w:rFonts w:eastAsia="NSimSun"/>
-          <w:sz w:val="20"/>
-          <w:szCs w:val="20"/>
-          <w:lang w:eastAsia="zh-CN"/>
-        </w:rPr>
-        <w:t>RSJ/KROS</w:t>
-      </w:r>
-      <w:r>
-        <w:rPr>
-          <w:rFonts w:ascii="NSimSun" w:eastAsia="NSimSun" w:hAnsi="NSimSun"/>
-          <w:sz w:val="20"/>
-          <w:szCs w:val="20"/>
-          <w:lang w:eastAsia="zh-CN"/>
-        </w:rPr>
-        <w:t xml:space="preserve"> </w:t>
-      </w:r>
-      <w:r>
-        <w:rPr>
-          <w:rFonts w:ascii="NSimSun" w:eastAsia="NSimSun" w:hAnsi="NSimSun" w:hint="eastAsia"/>
+          <w:rFonts w:ascii="新宋体" w:eastAsia="新宋体" w:hAnsi="新宋体" w:hint="eastAsia"/>
           <w:sz w:val="20"/>
           <w:szCs w:val="20"/>
           <w:lang w:eastAsia="zh-CN"/>
@@ -3007,6 +3414,8 @@
         <w:tab/>
         <w:t xml:space="preserve">   </w:t>
       </w:r>
+      <w:bookmarkStart w:id="0" w:name="_GoBack"/>
+      <w:bookmarkEnd w:id="0"/>
     </w:p>
     <w:p>
       <w:pPr>
@@ -3025,7 +3434,7 @@
       </w:pPr>
       <w:r>
         <w:rPr>
-          <w:rFonts w:ascii="NSimSun" w:eastAsia="NSimSun" w:hAnsi="NSimSun" w:hint="eastAsia"/>
+          <w:rFonts w:ascii="新宋体" w:eastAsia="新宋体" w:hAnsi="新宋体" w:hint="eastAsia"/>
           <w:sz w:val="20"/>
           <w:szCs w:val="20"/>
           <w:lang w:eastAsia="zh-CN"/>
@@ -3034,7 +3443,7 @@
       </w:r>
       <w:r>
         <w:rPr>
-          <w:rFonts w:ascii="NSimSun" w:eastAsia="NSimSun" w:hAnsi="NSimSun"/>
+          <w:rFonts w:ascii="新宋体" w:eastAsia="新宋体" w:hAnsi="新宋体"/>
           <w:sz w:val="20"/>
           <w:szCs w:val="20"/>
           <w:lang w:eastAsia="zh-CN"/>
@@ -3043,7 +3452,7 @@
       </w:r>
       <w:r>
         <w:rPr>
-          <w:rFonts w:ascii="NSimSun" w:eastAsia="NSimSun" w:hAnsi="NSimSun"/>
+          <w:rFonts w:ascii="新宋体" w:eastAsia="新宋体" w:hAnsi="新宋体"/>
           <w:sz w:val="20"/>
           <w:szCs w:val="20"/>
           <w:lang w:eastAsia="zh-CN"/>
@@ -3053,7 +3462,7 @@
       </w:r>
       <w:r>
         <w:rPr>
-          <w:rFonts w:ascii="NSimSun" w:eastAsia="NSimSun" w:hAnsi="NSimSun"/>
+          <w:rFonts w:ascii="新宋体" w:eastAsia="新宋体" w:hAnsi="新宋体"/>
           <w:sz w:val="20"/>
           <w:szCs w:val="20"/>
           <w:lang w:eastAsia="zh-CN"/>
@@ -3062,7 +3471,7 @@
       </w:r>
       <w:r>
         <w:rPr>
-          <w:rFonts w:ascii="NSimSun" w:eastAsia="NSimSun" w:hAnsi="NSimSun" w:hint="eastAsia"/>
+          <w:rFonts w:ascii="新宋体" w:eastAsia="新宋体" w:hAnsi="新宋体" w:hint="eastAsia"/>
           <w:sz w:val="20"/>
           <w:szCs w:val="20"/>
           <w:lang w:eastAsia="zh-CN"/>
@@ -3119,8 +3528,7 @@
         <w:pBdr>
           <w:bottom w:val="single" w:sz="6" w:space="1" w:color="auto"/>
         </w:pBdr>
-        <w:spacing w:after="0" w:line="240" w:lineRule="auto"/>
-        <w:jc w:val="both"/>
+        <w:spacing w:after="60" w:line="240" w:lineRule="auto"/>
         <w:rPr>
           <w:b/>
           <w:sz w:val="20"/>
@@ -3136,511 +3544,27 @@
           <w:szCs w:val="20"/>
           <w:lang w:eastAsia="zh-CN"/>
         </w:rPr>
-        <w:t>领导及其他技能</w:t>
+        <w:t>自我评价</w:t>
       </w:r>
     </w:p>
     <w:p>
       <w:pPr>
-        <w:pStyle w:val="ListParagraph"/>
-        <w:numPr>
-          <w:ilvl w:val="0"/>
-          <w:numId w:val="16"/>
-        </w:numPr>
         <w:spacing w:after="60" w:line="240" w:lineRule="auto"/>
         <w:rPr>
-          <w:rFonts w:ascii="NSimSun" w:eastAsia="NSimSun" w:hAnsi="NSimSun"/>
-          <w:sz w:val="20"/>
-          <w:szCs w:val="20"/>
-          <w:lang w:eastAsia="zh-CN"/>
-        </w:rPr>
-      </w:pPr>
-      <w:r>
-        <w:rPr>
-          <w:rFonts w:ascii="NSimSun" w:eastAsia="NSimSun" w:hAnsi="NSimSun"/>
-          <w:sz w:val="20"/>
-          <w:szCs w:val="20"/>
-          <w:lang w:eastAsia="zh-CN"/>
-        </w:rPr>
-        <w:t xml:space="preserve">2019 </w:t>
-      </w:r>
-      <w:r>
-        <w:rPr>
-          <w:rFonts w:ascii="NSimSun" w:eastAsia="NSimSun" w:hAnsi="NSimSun"/>
-          <w:sz w:val="20"/>
-          <w:szCs w:val="20"/>
-          <w:lang w:eastAsia="zh-CN"/>
-        </w:rPr>
-        <w:tab/>
-      </w:r>
-      <w:r>
-        <w:rPr>
-          <w:rFonts w:ascii="NSimSun" w:eastAsia="NSimSun" w:hAnsi="NSimSun"/>
-          <w:sz w:val="20"/>
-          <w:szCs w:val="20"/>
-          <w:lang w:eastAsia="zh-CN"/>
-        </w:rPr>
-        <w:tab/>
-      </w:r>
-      <w:r>
-        <w:rPr>
-          <w:rFonts w:ascii="NSimSun" w:eastAsia="NSimSun" w:hAnsi="NSimSun"/>
-          <w:sz w:val="20"/>
-          <w:szCs w:val="20"/>
-          <w:lang w:eastAsia="zh-CN"/>
-        </w:rPr>
-        <w:t xml:space="preserve">| </w:t>
-      </w:r>
-      <w:r>
-        <w:rPr>
-          <w:rFonts w:ascii="NSimSun" w:eastAsia="NSimSun" w:hAnsi="NSimSun"/>
-          <w:sz w:val="20"/>
-          <w:szCs w:val="20"/>
-          <w:lang w:eastAsia="zh-CN"/>
-        </w:rPr>
-        <w:tab/>
-      </w:r>
-      <w:r>
-        <w:rPr>
-          <w:rFonts w:ascii="NSimSun" w:eastAsia="NSimSun" w:hAnsi="NSimSun" w:hint="eastAsia"/>
-          <w:sz w:val="20"/>
-          <w:szCs w:val="20"/>
-          <w:lang w:eastAsia="zh-CN"/>
-        </w:rPr>
-        <w:t>美国实验动物</w:t>
-      </w:r>
-      <w:r>
-        <w:rPr>
-          <w:rFonts w:ascii="NSimSun" w:eastAsia="NSimSun" w:hAnsi="NSimSun"/>
-          <w:sz w:val="20"/>
-          <w:szCs w:val="20"/>
-          <w:lang w:eastAsia="zh-CN"/>
-        </w:rPr>
-        <w:t>科学协会年会</w:t>
-      </w:r>
-      <w:r>
-        <w:rPr>
-          <w:rFonts w:ascii="NSimSun" w:eastAsia="NSimSun" w:hAnsi="NSimSun" w:hint="eastAsia"/>
-          <w:sz w:val="20"/>
-          <w:szCs w:val="20"/>
-          <w:lang w:eastAsia="zh-CN"/>
-        </w:rPr>
-        <w:t xml:space="preserve"> 代表</w:t>
-      </w:r>
-      <w:r>
-        <w:rPr>
-          <w:rFonts w:eastAsia="NSimSun"/>
-          <w:sz w:val="20"/>
-          <w:szCs w:val="20"/>
-          <w:lang w:eastAsia="zh-CN"/>
-        </w:rPr>
-        <w:t>Animal Care Systems</w:t>
-      </w:r>
-      <w:r>
-        <w:rPr>
-          <w:rFonts w:ascii="NSimSun" w:eastAsia="NSimSun" w:hAnsi="NSimSun" w:hint="eastAsia"/>
-          <w:sz w:val="20"/>
-          <w:szCs w:val="20"/>
-          <w:lang w:eastAsia="zh-CN"/>
-        </w:rPr>
-        <w:t>中国</w:t>
-      </w:r>
-      <w:r>
-        <w:rPr>
-          <w:rFonts w:ascii="NSimSun" w:eastAsia="NSimSun" w:hAnsi="NSimSun"/>
-          <w:sz w:val="20"/>
-          <w:szCs w:val="20"/>
-          <w:lang w:eastAsia="zh-CN"/>
-        </w:rPr>
-        <w:t>代理商</w:t>
-      </w:r>
-      <w:r>
-        <w:rPr>
-          <w:rFonts w:ascii="NSimSun" w:eastAsia="NSimSun" w:hAnsi="NSimSun" w:hint="eastAsia"/>
-          <w:sz w:val="20"/>
-          <w:szCs w:val="20"/>
-          <w:lang w:eastAsia="zh-CN"/>
-        </w:rPr>
-        <w:t>实时</w:t>
-      </w:r>
-      <w:r>
-        <w:rPr>
-          <w:rFonts w:ascii="NSimSun" w:eastAsia="NSimSun" w:hAnsi="NSimSun"/>
-          <w:sz w:val="20"/>
-          <w:szCs w:val="20"/>
-          <w:lang w:eastAsia="zh-CN"/>
-        </w:rPr>
-        <w:t>翻译</w:t>
-      </w:r>
-      <w:r>
-        <w:rPr>
-          <w:rFonts w:ascii="NSimSun" w:eastAsia="NSimSun" w:hAnsi="NSimSun" w:hint="eastAsia"/>
-          <w:sz w:val="20"/>
-          <w:szCs w:val="20"/>
-          <w:lang w:eastAsia="zh-CN"/>
-        </w:rPr>
-        <w:t xml:space="preserve"> </w:t>
-      </w:r>
-    </w:p>
-    <w:p>
-      <w:pPr>
-        <w:pStyle w:val="ListParagraph"/>
-        <w:numPr>
-          <w:ilvl w:val="0"/>
-          <w:numId w:val="16"/>
-        </w:numPr>
-        <w:spacing w:after="60" w:line="240" w:lineRule="auto"/>
-        <w:rPr>
-          <w:rFonts w:ascii="NSimSun" w:eastAsia="NSimSun" w:hAnsi="NSimSun"/>
-          <w:sz w:val="20"/>
-          <w:szCs w:val="20"/>
-          <w:lang w:eastAsia="zh-CN"/>
-        </w:rPr>
-      </w:pPr>
-      <w:r>
-        <w:rPr>
-          <w:rFonts w:ascii="NSimSun" w:eastAsia="NSimSun" w:hAnsi="NSimSun"/>
-          <w:sz w:val="20"/>
-          <w:szCs w:val="20"/>
-          <w:lang w:eastAsia="zh-CN"/>
-        </w:rPr>
-        <w:t xml:space="preserve">2015 </w:t>
-      </w:r>
-      <w:r>
-        <w:rPr>
-          <w:rFonts w:ascii="NSimSun" w:eastAsia="NSimSun" w:hAnsi="NSimSun" w:hint="eastAsia"/>
-          <w:sz w:val="20"/>
-          <w:szCs w:val="20"/>
-          <w:lang w:eastAsia="zh-CN"/>
-        </w:rPr>
-        <w:t>至今</w:t>
-      </w:r>
-      <w:r>
-        <w:rPr>
-          <w:rFonts w:ascii="NSimSun" w:eastAsia="NSimSun" w:hAnsi="NSimSun"/>
-          <w:sz w:val="20"/>
-          <w:szCs w:val="20"/>
-          <w:lang w:eastAsia="zh-CN"/>
-        </w:rPr>
-        <w:t xml:space="preserve"> </w:t>
-      </w:r>
-      <w:r>
-        <w:rPr>
-          <w:rFonts w:ascii="NSimSun" w:eastAsia="NSimSun" w:hAnsi="NSimSun"/>
-          <w:sz w:val="20"/>
-          <w:szCs w:val="20"/>
-          <w:lang w:eastAsia="zh-CN"/>
-        </w:rPr>
-        <w:tab/>
-      </w:r>
-      <w:r>
-        <w:rPr>
-          <w:rFonts w:ascii="NSimSun" w:eastAsia="NSimSun" w:hAnsi="NSimSun"/>
-          <w:sz w:val="20"/>
-          <w:szCs w:val="20"/>
-          <w:lang w:eastAsia="zh-CN"/>
-        </w:rPr>
-        <w:tab/>
-      </w:r>
-      <w:r>
-        <w:rPr>
-          <w:rFonts w:ascii="NSimSun" w:eastAsia="NSimSun" w:hAnsi="NSimSun"/>
-          <w:sz w:val="20"/>
-          <w:szCs w:val="20"/>
-          <w:lang w:eastAsia="zh-CN"/>
-        </w:rPr>
-        <w:t xml:space="preserve">| </w:t>
-      </w:r>
-      <w:r>
-        <w:rPr>
-          <w:rFonts w:ascii="NSimSun" w:eastAsia="NSimSun" w:hAnsi="NSimSun"/>
-          <w:sz w:val="20"/>
-          <w:szCs w:val="20"/>
-          <w:lang w:eastAsia="zh-CN"/>
-        </w:rPr>
-        <w:tab/>
-      </w:r>
-      <w:r>
-        <w:rPr>
-          <w:rFonts w:ascii="NSimSun" w:eastAsia="NSimSun" w:hAnsi="NSimSun" w:hint="eastAsia"/>
-          <w:sz w:val="20"/>
-          <w:szCs w:val="20"/>
-          <w:lang w:eastAsia="zh-CN"/>
-        </w:rPr>
-        <w:t>丹佛大学机器人足球俱乐部</w:t>
-      </w:r>
-      <w:r>
-        <w:rPr>
-          <w:rFonts w:ascii="NSimSun" w:eastAsia="NSimSun" w:hAnsi="NSimSun"/>
-          <w:sz w:val="20"/>
-          <w:szCs w:val="20"/>
-          <w:lang w:eastAsia="zh-CN"/>
-        </w:rPr>
-        <w:t xml:space="preserve"> – </w:t>
-      </w:r>
-      <w:r>
-        <w:rPr>
-          <w:rFonts w:ascii="NSimSun" w:eastAsia="NSimSun" w:hAnsi="NSimSun" w:hint="eastAsia"/>
-          <w:sz w:val="20"/>
-          <w:szCs w:val="20"/>
-          <w:lang w:eastAsia="zh-CN"/>
-        </w:rPr>
-        <w:t>副主席</w:t>
-      </w:r>
-      <w:r>
-        <w:rPr>
-          <w:rFonts w:ascii="NSimSun" w:eastAsia="NSimSun" w:hAnsi="NSimSun"/>
-          <w:sz w:val="20"/>
-          <w:szCs w:val="20"/>
-          <w:lang w:eastAsia="zh-CN"/>
-        </w:rPr>
-        <w:tab/>
-      </w:r>
-      <w:r>
-        <w:rPr>
-          <w:rFonts w:ascii="NSimSun" w:eastAsia="NSimSun" w:hAnsi="NSimSun"/>
-          <w:sz w:val="20"/>
-          <w:szCs w:val="20"/>
-          <w:lang w:eastAsia="zh-CN"/>
-        </w:rPr>
-        <w:tab/>
-      </w:r>
-      <w:r>
-        <w:rPr>
-          <w:rFonts w:ascii="NSimSun" w:eastAsia="NSimSun" w:hAnsi="NSimSun"/>
-          <w:sz w:val="20"/>
-          <w:szCs w:val="20"/>
-          <w:lang w:eastAsia="zh-CN"/>
-        </w:rPr>
-        <w:tab/>
-      </w:r>
-      <w:r>
-        <w:rPr>
-          <w:rFonts w:ascii="NSimSun" w:eastAsia="NSimSun" w:hAnsi="NSimSun"/>
-          <w:sz w:val="20"/>
-          <w:szCs w:val="20"/>
-          <w:lang w:eastAsia="zh-CN"/>
-        </w:rPr>
-        <w:tab/>
-      </w:r>
-    </w:p>
-    <w:p>
-      <w:pPr>
-        <w:pStyle w:val="ListParagraph"/>
-        <w:numPr>
-          <w:ilvl w:val="0"/>
-          <w:numId w:val="16"/>
-        </w:numPr>
-        <w:spacing w:after="60" w:line="240" w:lineRule="auto"/>
-        <w:rPr>
-          <w:rFonts w:ascii="NSimSun" w:eastAsia="NSimSun" w:hAnsi="NSimSun"/>
-          <w:sz w:val="20"/>
-          <w:szCs w:val="20"/>
-          <w:lang w:eastAsia="zh-CN"/>
-        </w:rPr>
-      </w:pPr>
-      <w:r>
-        <w:rPr>
-          <w:rFonts w:ascii="NSimSun" w:eastAsia="NSimSun" w:hAnsi="NSimSun"/>
-          <w:sz w:val="20"/>
-          <w:szCs w:val="20"/>
-          <w:lang w:eastAsia="zh-CN"/>
-        </w:rPr>
-        <w:t xml:space="preserve">2012 – 2016 </w:t>
-      </w:r>
-      <w:r>
-        <w:rPr>
-          <w:rFonts w:ascii="NSimSun" w:eastAsia="NSimSun" w:hAnsi="NSimSun"/>
-          <w:sz w:val="20"/>
-          <w:szCs w:val="20"/>
-          <w:lang w:eastAsia="zh-CN"/>
-        </w:rPr>
-        <w:tab/>
-      </w:r>
-      <w:r>
-        <w:rPr>
-          <w:rFonts w:ascii="NSimSun" w:eastAsia="NSimSun" w:hAnsi="NSimSun"/>
-          <w:sz w:val="20"/>
-          <w:szCs w:val="20"/>
-          <w:lang w:eastAsia="zh-CN"/>
-        </w:rPr>
-        <w:t xml:space="preserve">| </w:t>
-      </w:r>
-      <w:r>
-        <w:rPr>
-          <w:rFonts w:ascii="NSimSun" w:eastAsia="NSimSun" w:hAnsi="NSimSun"/>
-          <w:sz w:val="20"/>
-          <w:szCs w:val="20"/>
-          <w:lang w:eastAsia="zh-CN"/>
-        </w:rPr>
-        <w:tab/>
-      </w:r>
-      <w:r>
-        <w:rPr>
-          <w:rFonts w:ascii="NSimSun" w:eastAsia="NSimSun" w:hAnsi="NSimSun" w:hint="eastAsia"/>
-          <w:sz w:val="20"/>
-          <w:szCs w:val="20"/>
-          <w:lang w:eastAsia="zh-CN"/>
-        </w:rPr>
-        <w:t>丹佛大学羽毛球俱乐部</w:t>
-      </w:r>
-      <w:r>
-        <w:rPr>
-          <w:rFonts w:ascii="NSimSun" w:eastAsia="NSimSun" w:hAnsi="NSimSun"/>
-          <w:sz w:val="20"/>
-          <w:szCs w:val="20"/>
-          <w:lang w:eastAsia="zh-CN"/>
-        </w:rPr>
-        <w:t xml:space="preserve"> – </w:t>
-      </w:r>
-      <w:r>
-        <w:rPr>
-          <w:rFonts w:ascii="NSimSun" w:eastAsia="NSimSun" w:hAnsi="NSimSun" w:hint="eastAsia"/>
-          <w:sz w:val="20"/>
-          <w:szCs w:val="20"/>
-          <w:lang w:eastAsia="zh-CN"/>
-        </w:rPr>
-        <w:t>创始人</w:t>
-      </w:r>
-      <w:r>
-        <w:rPr>
-          <w:rFonts w:ascii="NSimSun" w:eastAsia="NSimSun" w:hAnsi="NSimSun"/>
-          <w:sz w:val="20"/>
-          <w:szCs w:val="20"/>
-          <w:lang w:eastAsia="zh-CN"/>
-        </w:rPr>
-        <w:t xml:space="preserve">, </w:t>
-      </w:r>
-      <w:r>
-        <w:rPr>
-          <w:rFonts w:ascii="NSimSun" w:eastAsia="NSimSun" w:hAnsi="NSimSun" w:hint="eastAsia"/>
-          <w:sz w:val="20"/>
-          <w:szCs w:val="20"/>
-          <w:lang w:eastAsia="zh-CN"/>
-        </w:rPr>
-        <w:t>主席</w:t>
-      </w:r>
-    </w:p>
-    <w:p>
-      <w:pPr>
-        <w:pStyle w:val="ListParagraph"/>
-        <w:numPr>
-          <w:ilvl w:val="0"/>
-          <w:numId w:val="16"/>
-        </w:numPr>
-        <w:spacing w:after="0" w:line="240" w:lineRule="auto"/>
-        <w:jc w:val="both"/>
-        <w:rPr>
-          <w:sz w:val="20"/>
-          <w:szCs w:val="20"/>
-        </w:rPr>
-      </w:pPr>
-      <w:r>
-        <w:rPr>
-          <w:rFonts w:ascii="NSimSun" w:eastAsia="NSimSun" w:hAnsi="NSimSun"/>
-          <w:sz w:val="20"/>
-          <w:szCs w:val="20"/>
-          <w:lang w:eastAsia="zh-CN"/>
-        </w:rPr>
-        <w:t xml:space="preserve">2011 – 2012 </w:t>
-      </w:r>
-      <w:r>
-        <w:rPr>
-          <w:rFonts w:ascii="NSimSun" w:eastAsia="NSimSun" w:hAnsi="NSimSun"/>
-          <w:sz w:val="20"/>
-          <w:szCs w:val="20"/>
-          <w:lang w:eastAsia="zh-CN"/>
-        </w:rPr>
-        <w:tab/>
-      </w:r>
-      <w:r>
-        <w:rPr>
-          <w:rFonts w:ascii="NSimSun" w:eastAsia="NSimSun" w:hAnsi="NSimSun"/>
-          <w:sz w:val="20"/>
-          <w:szCs w:val="20"/>
-          <w:lang w:eastAsia="zh-CN"/>
-        </w:rPr>
-        <w:t xml:space="preserve">| </w:t>
-      </w:r>
-      <w:r>
-        <w:rPr>
-          <w:rFonts w:ascii="NSimSun" w:eastAsia="NSimSun" w:hAnsi="NSimSun"/>
-          <w:sz w:val="20"/>
-          <w:szCs w:val="20"/>
-          <w:lang w:eastAsia="zh-CN"/>
-        </w:rPr>
-        <w:tab/>
-      </w:r>
-      <w:r>
-        <w:rPr>
-          <w:rFonts w:eastAsia="NSimSun"/>
-          <w:sz w:val="20"/>
-          <w:szCs w:val="20"/>
-          <w:lang w:eastAsia="zh-CN"/>
-        </w:rPr>
-        <w:t>Late Night @ DU</w:t>
-      </w:r>
-      <w:r>
-        <w:rPr>
-          <w:rFonts w:ascii="NSimSun" w:eastAsia="NSimSun" w:hAnsi="NSimSun"/>
-          <w:sz w:val="20"/>
-          <w:szCs w:val="20"/>
-          <w:lang w:eastAsia="zh-CN"/>
-        </w:rPr>
-        <w:t xml:space="preserve"> “</w:t>
-      </w:r>
-      <w:r>
-        <w:rPr>
-          <w:rFonts w:ascii="NSimSun" w:eastAsia="NSimSun" w:hAnsi="NSimSun" w:hint="eastAsia"/>
-          <w:sz w:val="20"/>
-          <w:szCs w:val="20"/>
-          <w:lang w:eastAsia="zh-CN"/>
-        </w:rPr>
-        <w:t>不插电</w:t>
-      </w:r>
-      <w:r>
-        <w:rPr>
-          <w:rFonts w:ascii="NSimSun" w:eastAsia="NSimSun" w:hAnsi="NSimSun"/>
-          <w:sz w:val="20"/>
-          <w:szCs w:val="20"/>
-          <w:lang w:eastAsia="zh-CN"/>
-        </w:rPr>
-        <w:t xml:space="preserve">”, </w:t>
-      </w:r>
-      <w:r>
-        <w:rPr>
-          <w:rFonts w:ascii="NSimSun" w:eastAsia="NSimSun" w:hAnsi="NSimSun" w:hint="eastAsia"/>
-          <w:sz w:val="20"/>
-          <w:szCs w:val="20"/>
-          <w:lang w:eastAsia="zh-CN"/>
-        </w:rPr>
-        <w:t>特邀嘉宾</w:t>
-      </w:r>
-      <w:r>
-        <w:rPr>
-          <w:rFonts w:ascii="NSimSun" w:eastAsia="NSimSun" w:hAnsi="NSimSun"/>
-          <w:sz w:val="20"/>
-          <w:szCs w:val="20"/>
-          <w:lang w:eastAsia="zh-CN"/>
-        </w:rPr>
-        <w:t xml:space="preserve">, </w:t>
-      </w:r>
-      <w:r>
-        <w:rPr>
-          <w:rFonts w:ascii="NSimSun" w:eastAsia="NSimSun" w:hAnsi="NSimSun" w:hint="eastAsia"/>
-          <w:sz w:val="20"/>
-          <w:szCs w:val="20"/>
-          <w:lang w:eastAsia="zh-CN"/>
-        </w:rPr>
-        <w:t>指弹吉他独奏</w:t>
-      </w:r>
-      <w:r>
-        <w:rPr>
-          <w:rFonts w:ascii="NSimSun" w:eastAsia="NSimSun" w:hAnsi="NSimSun"/>
-          <w:sz w:val="20"/>
-          <w:szCs w:val="20"/>
-          <w:lang w:eastAsia="zh-CN"/>
-        </w:rPr>
-        <w:t xml:space="preserve">                       </w:t>
+          <w:rFonts w:ascii="新宋体" w:eastAsia="新宋体" w:hAnsi="新宋体" w:hint="eastAsia"/>
+          <w:sz w:val="20"/>
+          <w:szCs w:val="20"/>
+          <w:lang w:eastAsia="zh-CN"/>
+        </w:rPr>
+      </w:pPr>
+      <w:r>
+        <w:rPr>
+          <w:rFonts w:ascii="新宋体" w:eastAsia="新宋体" w:hAnsi="新宋体" w:hint="eastAsia"/>
+          <w:sz w:val="20"/>
+          <w:szCs w:val="20"/>
+          <w:lang w:eastAsia="zh-CN"/>
+        </w:rPr>
+        <w:t>作为一位共产党员，本人工作态度严谨，认真负责，随机应变，有极好的组织协调与沟通能力，极强的自律和自学能力。具有丰富的科研和教学经验，也拥有很好的团队合作和创新精神。</w:t>
       </w:r>
     </w:p>
     <w:sectPr>

</xml_diff>